<commit_message>
Linux server konfigurálása, Apache, stb.
</commit_message>
<xml_diff>
--- a/Documentations/Servers/LINUX/Linux server dokumentáció.docx
+++ b/Documentations/Servers/LINUX/Linux server dokumentáció.docx
@@ -10,6 +10,7 @@
           <w:docPartUnique/>
         </w:docPartObj>
       </w:sdtPr>
+      <w:sdtEndPr/>
       <w:sdtContent>
         <w:p>
           <w:r>
@@ -87,6 +88,7 @@
                                     <w:dataBinding w:prefixMappings="xmlns:ns0='http://schemas.openxmlformats.org/package/2006/metadata/core-properties' xmlns:ns1='http://purl.org/dc/elements/1.1/'" w:xpath="/ns0:coreProperties[1]/ns1:creator[1]" w:storeItemID="{6C3C8BC8-F283-45AE-878A-BAB7291924A1}"/>
                                     <w:text/>
                                   </w:sdtPr>
+                                  <w:sdtEndPr/>
                                   <w:sdtContent>
                                     <w:r>
                                       <w:rPr>
@@ -149,6 +151,7 @@
                               <w:dataBinding w:prefixMappings="xmlns:ns0='http://schemas.openxmlformats.org/package/2006/metadata/core-properties' xmlns:ns1='http://purl.org/dc/elements/1.1/'" w:xpath="/ns0:coreProperties[1]/ns1:creator[1]" w:storeItemID="{6C3C8BC8-F283-45AE-878A-BAB7291924A1}"/>
                               <w:text/>
                             </w:sdtPr>
+                            <w:sdtEndPr/>
                             <w:sdtContent>
                               <w:r>
                                 <w:rPr>
@@ -379,6 +382,7 @@
                                     <w:dataBinding w:prefixMappings="xmlns:ns0='http://schemas.microsoft.com/office/2006/coverPageProps'" w:xpath="/ns0:CoverPageProperties[1]/ns0:Abstract[1]" w:storeItemID="{55AF091B-3C7A-41E3-B477-F2FDAA23CFDA}"/>
                                     <w:text/>
                                   </w:sdtPr>
+                                  <w:sdtEndPr/>
                                   <w:sdtContent>
                                     <w:r>
                                       <w:rPr>
@@ -433,6 +437,7 @@
                               <w:dataBinding w:prefixMappings="xmlns:ns0='http://schemas.microsoft.com/office/2006/coverPageProps'" w:xpath="/ns0:CoverPageProperties[1]/ns0:Abstract[1]" w:storeItemID="{55AF091B-3C7A-41E3-B477-F2FDAA23CFDA}"/>
                               <w:text/>
                             </w:sdtPr>
+                            <w:sdtEndPr/>
                             <w:sdtContent>
                               <w:r>
                                 <w:rPr>
@@ -723,6 +728,7 @@
                                   <w:dataBinding w:prefixMappings="xmlns:ns0='http://schemas.openxmlformats.org/package/2006/metadata/core-properties' xmlns:ns1='http://purl.org/dc/elements/1.1/'" w:xpath="/ns0:coreProperties[1]/ns1:title[1]" w:storeItemID="{6C3C8BC8-F283-45AE-878A-BAB7291924A1}"/>
                                   <w:text/>
                                 </w:sdtPr>
+                                <w:sdtEndPr/>
                                 <w:sdtContent>
                                   <w:p>
                                     <w:pPr>
@@ -760,6 +766,7 @@
                                   <w:dataBinding w:prefixMappings="xmlns:ns0='http://schemas.openxmlformats.org/package/2006/metadata/core-properties' xmlns:ns1='http://purl.org/dc/elements/1.1/'" w:xpath="/ns0:coreProperties[1]/ns1:subject[1]" w:storeItemID="{6C3C8BC8-F283-45AE-878A-BAB7291924A1}"/>
                                   <w:text/>
                                 </w:sdtPr>
+                                <w:sdtEndPr/>
                                 <w:sdtContent>
                                   <w:p>
                                     <w:pPr>
@@ -820,6 +827,7 @@
                             <w:dataBinding w:prefixMappings="xmlns:ns0='http://schemas.openxmlformats.org/package/2006/metadata/core-properties' xmlns:ns1='http://purl.org/dc/elements/1.1/'" w:xpath="/ns0:coreProperties[1]/ns1:title[1]" w:storeItemID="{6C3C8BC8-F283-45AE-878A-BAB7291924A1}"/>
                             <w:text/>
                           </w:sdtPr>
+                          <w:sdtEndPr/>
                           <w:sdtContent>
                             <w:p>
                               <w:pPr>
@@ -857,6 +865,7 @@
                             <w:dataBinding w:prefixMappings="xmlns:ns0='http://schemas.openxmlformats.org/package/2006/metadata/core-properties' xmlns:ns1='http://purl.org/dc/elements/1.1/'" w:xpath="/ns0:coreProperties[1]/ns1:subject[1]" w:storeItemID="{6C3C8BC8-F283-45AE-878A-BAB7291924A1}"/>
                             <w:text/>
                           </w:sdtPr>
+                          <w:sdtEndPr/>
                           <w:sdtContent>
                             <w:p>
                               <w:pPr>
@@ -945,7 +954,7 @@
           <w:r>
             <w:fldChar w:fldCharType="separate"/>
           </w:r>
-          <w:hyperlink w:anchor="_Toc185411729" w:history="1">
+          <w:hyperlink w:anchor="_Toc190334996" w:history="1">
             <w:r>
               <w:rPr>
                 <w:rStyle w:val="Hiperhivatkozs"/>
@@ -972,7 +981,76 @@
                 <w:noProof/>
                 <w:webHidden/>
               </w:rPr>
-              <w:instrText xml:space="preserve"> PAGEREF _Toc185411729 \h </w:instrText>
+              <w:instrText xml:space="preserve"> PAGEREF _Toc190334996 \h </w:instrText>
+            </w:r>
+            <w:r>
+              <w:rPr>
+                <w:noProof/>
+                <w:webHidden/>
+              </w:rPr>
+            </w:r>
+            <w:r>
+              <w:rPr>
+                <w:noProof/>
+                <w:webHidden/>
+              </w:rPr>
+              <w:fldChar w:fldCharType="separate"/>
+            </w:r>
+            <w:r>
+              <w:rPr>
+                <w:noProof/>
+                <w:webHidden/>
+              </w:rPr>
+              <w:t>2</w:t>
+            </w:r>
+            <w:r>
+              <w:rPr>
+                <w:noProof/>
+                <w:webHidden/>
+              </w:rPr>
+              <w:fldChar w:fldCharType="end"/>
+            </w:r>
+          </w:hyperlink>
+        </w:p>
+        <w:p>
+          <w:pPr>
+            <w:pStyle w:val="TJ1"/>
+            <w:tabs>
+              <w:tab w:val="right" w:leader="dot" w:pos="9062"/>
+            </w:tabs>
+            <w:rPr>
+              <w:rFonts w:cstheme="minorBidi"/>
+              <w:noProof/>
+            </w:rPr>
+          </w:pPr>
+          <w:hyperlink w:anchor="_Toc190334997" w:history="1">
+            <w:r>
+              <w:rPr>
+                <w:rStyle w:val="Hiperhivatkozs"/>
+                <w:noProof/>
+              </w:rPr>
+              <w:t>Belső hálózati kártya hozzáadása</w:t>
+            </w:r>
+            <w:r>
+              <w:rPr>
+                <w:noProof/>
+                <w:webHidden/>
+              </w:rPr>
+              <w:tab/>
+            </w:r>
+            <w:r>
+              <w:rPr>
+                <w:noProof/>
+                <w:webHidden/>
+              </w:rPr>
+              <w:fldChar w:fldCharType="begin"/>
+            </w:r>
+            <w:r>
+              <w:rPr>
+                <w:noProof/>
+                <w:webHidden/>
+              </w:rPr>
+              <w:instrText xml:space="preserve"> PAGEREF _Toc190334997 \h </w:instrText>
             </w:r>
             <w:r>
               <w:rPr>
@@ -1014,76 +1092,7 @@
               <w:noProof/>
             </w:rPr>
           </w:pPr>
-          <w:hyperlink w:anchor="_Toc185411730" w:history="1">
-            <w:r>
-              <w:rPr>
-                <w:rStyle w:val="Hiperhivatkozs"/>
-                <w:noProof/>
-              </w:rPr>
-              <w:t>Belső hálózati kártya hozzáadása</w:t>
-            </w:r>
-            <w:r>
-              <w:rPr>
-                <w:noProof/>
-                <w:webHidden/>
-              </w:rPr>
-              <w:tab/>
-            </w:r>
-            <w:r>
-              <w:rPr>
-                <w:noProof/>
-                <w:webHidden/>
-              </w:rPr>
-              <w:fldChar w:fldCharType="begin"/>
-            </w:r>
-            <w:r>
-              <w:rPr>
-                <w:noProof/>
-                <w:webHidden/>
-              </w:rPr>
-              <w:instrText xml:space="preserve"> PAGEREF _Toc185411730 \h </w:instrText>
-            </w:r>
-            <w:r>
-              <w:rPr>
-                <w:noProof/>
-                <w:webHidden/>
-              </w:rPr>
-            </w:r>
-            <w:r>
-              <w:rPr>
-                <w:noProof/>
-                <w:webHidden/>
-              </w:rPr>
-              <w:fldChar w:fldCharType="separate"/>
-            </w:r>
-            <w:r>
-              <w:rPr>
-                <w:noProof/>
-                <w:webHidden/>
-              </w:rPr>
-              <w:t>4</w:t>
-            </w:r>
-            <w:r>
-              <w:rPr>
-                <w:noProof/>
-                <w:webHidden/>
-              </w:rPr>
-              <w:fldChar w:fldCharType="end"/>
-            </w:r>
-          </w:hyperlink>
-        </w:p>
-        <w:p>
-          <w:pPr>
-            <w:pStyle w:val="TJ1"/>
-            <w:tabs>
-              <w:tab w:val="right" w:leader="dot" w:pos="9062"/>
-            </w:tabs>
-            <w:rPr>
-              <w:rFonts w:cstheme="minorBidi"/>
-              <w:noProof/>
-            </w:rPr>
-          </w:pPr>
-          <w:hyperlink w:anchor="_Toc185411731" w:history="1">
+          <w:hyperlink w:anchor="_Toc190334998" w:history="1">
             <w:r>
               <w:rPr>
                 <w:rStyle w:val="Hiperhivatkozs"/>
@@ -1110,7 +1119,7 @@
                 <w:noProof/>
                 <w:webHidden/>
               </w:rPr>
-              <w:instrText xml:space="preserve"> PAGEREF _Toc185411731 \h </w:instrText>
+              <w:instrText xml:space="preserve"> PAGEREF _Toc190334998 \h </w:instrText>
             </w:r>
             <w:r>
               <w:rPr>
@@ -1130,7 +1139,90 @@
                 <w:noProof/>
                 <w:webHidden/>
               </w:rPr>
-              <w:t>6</w:t>
+              <w:t>5</w:t>
+            </w:r>
+            <w:r>
+              <w:rPr>
+                <w:noProof/>
+                <w:webHidden/>
+              </w:rPr>
+              <w:fldChar w:fldCharType="end"/>
+            </w:r>
+          </w:hyperlink>
+        </w:p>
+        <w:p>
+          <w:pPr>
+            <w:pStyle w:val="TJ1"/>
+            <w:tabs>
+              <w:tab w:val="right" w:leader="dot" w:pos="9062"/>
+            </w:tabs>
+            <w:rPr>
+              <w:rFonts w:cstheme="minorBidi"/>
+              <w:noProof/>
+            </w:rPr>
+          </w:pPr>
+          <w:hyperlink w:anchor="_Toc190334999" w:history="1">
+            <w:r>
+              <w:rPr>
+                <w:rStyle w:val="Hiperhivatkozs"/>
+                <w:noProof/>
+              </w:rPr>
+              <w:t>Weboldal létreho</w:t>
+            </w:r>
+            <w:r>
+              <w:rPr>
+                <w:rStyle w:val="Hiperhivatkozs"/>
+                <w:noProof/>
+              </w:rPr>
+              <w:t>z</w:t>
+            </w:r>
+            <w:r>
+              <w:rPr>
+                <w:rStyle w:val="Hiperhivatkozs"/>
+                <w:noProof/>
+              </w:rPr>
+              <w:t>ása</w:t>
+            </w:r>
+            <w:r>
+              <w:rPr>
+                <w:noProof/>
+                <w:webHidden/>
+              </w:rPr>
+              <w:tab/>
+            </w:r>
+            <w:r>
+              <w:rPr>
+                <w:noProof/>
+                <w:webHidden/>
+              </w:rPr>
+              <w:fldChar w:fldCharType="begin"/>
+            </w:r>
+            <w:r>
+              <w:rPr>
+                <w:noProof/>
+                <w:webHidden/>
+              </w:rPr>
+              <w:instrText xml:space="preserve"> PAGEREF _Toc190334999 \h </w:instrText>
+            </w:r>
+            <w:r>
+              <w:rPr>
+                <w:noProof/>
+                <w:webHidden/>
+              </w:rPr>
+            </w:r>
+            <w:r>
+              <w:rPr>
+                <w:noProof/>
+                <w:webHidden/>
+              </w:rPr>
+              <w:fldChar w:fldCharType="separate"/>
+            </w:r>
+            <w:r>
+              <w:rPr>
+                <w:noProof/>
+                <w:webHidden/>
+              </w:rPr>
+              <w:t>8</w:t>
             </w:r>
             <w:r>
               <w:rPr>
@@ -1170,7 +1262,7 @@
       <w:pPr>
         <w:pStyle w:val="Cmsor1"/>
       </w:pPr>
-      <w:bookmarkStart w:id="0" w:name="_Toc185411729"/>
+      <w:bookmarkStart w:id="0" w:name="_Toc190334996"/>
       <w:r>
         <w:lastRenderedPageBreak/>
         <w:t>Linux server feltelepítése</w:t>
@@ -1272,7 +1364,7 @@
       <w:pPr>
         <w:pStyle w:val="Cmsor1"/>
       </w:pPr>
-      <w:bookmarkStart w:id="1" w:name="_Toc185411730"/>
+      <w:bookmarkStart w:id="1" w:name="_Toc190334997"/>
       <w:r>
         <w:lastRenderedPageBreak/>
         <w:t>Belső hálózati kártya hozzáadása</w:t>
@@ -1404,7 +1496,6 @@
     </w:p>
     <w:p>
       <w:r>
-        <w:lastRenderedPageBreak/>
         <w:br w:type="page"/>
       </w:r>
     </w:p>
@@ -1492,7 +1583,7 @@
       <w:pPr>
         <w:pStyle w:val="Cmsor1"/>
       </w:pPr>
-      <w:bookmarkStart w:id="2" w:name="_Toc185411731"/>
+      <w:bookmarkStart w:id="2" w:name="_Toc190334998"/>
       <w:r>
         <w:lastRenderedPageBreak/>
         <w:t>DHCP server feltelepítése</w:t>
@@ -1825,6 +1916,699 @@
           </wp:inline>
         </w:drawing>
       </w:r>
+    </w:p>
+    <w:p>
+      <w:r>
+        <w:br w:type="page"/>
+      </w:r>
+    </w:p>
+    <w:p>
+      <w:pPr>
+        <w:pStyle w:val="Cmsor1"/>
+      </w:pPr>
+      <w:bookmarkStart w:id="3" w:name="_Toc190334999"/>
+      <w:r>
+        <w:lastRenderedPageBreak/>
+        <w:t>Weboldal létrehozása</w:t>
+      </w:r>
+      <w:bookmarkEnd w:id="3"/>
+    </w:p>
+    <w:p>
+      <w:r>
+        <w:t xml:space="preserve">A </w:t>
+      </w:r>
+      <w:proofErr w:type="spellStart"/>
+      <w:r>
+        <w:rPr>
+          <w:i/>
+        </w:rPr>
+        <w:t>sudo</w:t>
+      </w:r>
+      <w:proofErr w:type="spellEnd"/>
+      <w:r>
+        <w:rPr>
+          <w:i/>
+        </w:rPr>
+        <w:t xml:space="preserve"> </w:t>
+      </w:r>
+      <w:proofErr w:type="spellStart"/>
+      <w:r>
+        <w:rPr>
+          <w:i/>
+        </w:rPr>
+        <w:t>apt</w:t>
+      </w:r>
+      <w:proofErr w:type="spellEnd"/>
+      <w:r>
+        <w:rPr>
+          <w:i/>
+        </w:rPr>
+        <w:t xml:space="preserve"> </w:t>
+      </w:r>
+      <w:proofErr w:type="spellStart"/>
+      <w:r>
+        <w:rPr>
+          <w:i/>
+        </w:rPr>
+        <w:t>install</w:t>
+      </w:r>
+      <w:proofErr w:type="spellEnd"/>
+      <w:r>
+        <w:rPr>
+          <w:i/>
+        </w:rPr>
+        <w:t xml:space="preserve"> </w:t>
+      </w:r>
+      <w:proofErr w:type="spellStart"/>
+      <w:r>
+        <w:rPr>
+          <w:i/>
+        </w:rPr>
+        <w:t>lamp</w:t>
+      </w:r>
+      <w:proofErr w:type="spellEnd"/>
+      <w:r>
+        <w:rPr>
+          <w:i/>
+        </w:rPr>
+        <w:t xml:space="preserve">-server^ </w:t>
+      </w:r>
+      <w:r>
+        <w:t xml:space="preserve">paranccsal telepítjük a LAMP </w:t>
+      </w:r>
+      <w:proofErr w:type="spellStart"/>
+      <w:r>
+        <w:t>stacket</w:t>
+      </w:r>
+      <w:proofErr w:type="spellEnd"/>
+      <w:r>
+        <w:t xml:space="preserve"> (Linux </w:t>
+      </w:r>
+      <w:proofErr w:type="spellStart"/>
+      <w:r>
+        <w:t>Apache</w:t>
+      </w:r>
+      <w:proofErr w:type="spellEnd"/>
+      <w:r>
+        <w:t xml:space="preserve"> </w:t>
+      </w:r>
+      <w:proofErr w:type="spellStart"/>
+      <w:r>
+        <w:t>MySQL</w:t>
+      </w:r>
+      <w:proofErr w:type="spellEnd"/>
+      <w:r>
+        <w:t xml:space="preserve"> PHP).</w:t>
+      </w:r>
+    </w:p>
+    <w:p>
+      <w:r>
+        <w:rPr>
+          <w:noProof/>
+        </w:rPr>
+        <w:drawing>
+          <wp:inline distT="0" distB="0" distL="0" distR="0" wp14:anchorId="44230E98" wp14:editId="4582C1F9">
+            <wp:extent cx="5743575" cy="7002506"/>
+            <wp:effectExtent l="0" t="0" r="0" b="8255"/>
+            <wp:docPr id="12" name="Kép 12"/>
+            <wp:cNvGraphicFramePr>
+              <a:graphicFrameLocks xmlns:a="http://schemas.openxmlformats.org/drawingml/2006/main" noChangeAspect="1"/>
+            </wp:cNvGraphicFramePr>
+            <a:graphic xmlns:a="http://schemas.openxmlformats.org/drawingml/2006/main">
+              <a:graphicData uri="http://schemas.openxmlformats.org/drawingml/2006/picture">
+                <pic:pic xmlns:pic="http://schemas.openxmlformats.org/drawingml/2006/picture">
+                  <pic:nvPicPr>
+                    <pic:cNvPr id="1" name=""/>
+                    <pic:cNvPicPr/>
+                  </pic:nvPicPr>
+                  <pic:blipFill rotWithShape="1">
+                    <a:blip r:embed="rId14"/>
+                    <a:srcRect t="1" r="43939" b="-9"/>
+                    <a:stretch/>
+                  </pic:blipFill>
+                  <pic:spPr bwMode="auto">
+                    <a:xfrm>
+                      <a:off x="0" y="0"/>
+                      <a:ext cx="5765552" cy="7029300"/>
+                    </a:xfrm>
+                    <a:prstGeom prst="rect">
+                      <a:avLst/>
+                    </a:prstGeom>
+                    <a:ln>
+                      <a:noFill/>
+                    </a:ln>
+                    <a:extLst>
+                      <a:ext uri="{53640926-AAD7-44D8-BBD7-CCE9431645EC}">
+                        <a14:shadowObscured xmlns:a14="http://schemas.microsoft.com/office/drawing/2010/main"/>
+                      </a:ext>
+                    </a:extLst>
+                  </pic:spPr>
+                </pic:pic>
+              </a:graphicData>
+            </a:graphic>
+          </wp:inline>
+        </w:drawing>
+      </w:r>
+    </w:p>
+    <w:p>
+      <w:r>
+        <w:t>A /</w:t>
+      </w:r>
+      <w:proofErr w:type="spellStart"/>
+      <w:r>
+        <w:t>etc</w:t>
+      </w:r>
+      <w:proofErr w:type="spellEnd"/>
+      <w:r>
+        <w:t>/apache2/</w:t>
+      </w:r>
+      <w:proofErr w:type="spellStart"/>
+      <w:r>
+        <w:t>conf-enabled</w:t>
+      </w:r>
+      <w:proofErr w:type="spellEnd"/>
+      <w:r>
+        <w:t>/</w:t>
+      </w:r>
+      <w:proofErr w:type="spellStart"/>
+      <w:r>
+        <w:t>security.conf</w:t>
+      </w:r>
+      <w:proofErr w:type="spellEnd"/>
+      <w:r>
+        <w:t xml:space="preserve"> </w:t>
+      </w:r>
+      <w:proofErr w:type="spellStart"/>
+      <w:r>
+        <w:t>fileban</w:t>
+      </w:r>
+      <w:proofErr w:type="spellEnd"/>
+      <w:r>
+        <w:t xml:space="preserve"> a </w:t>
+      </w:r>
+      <w:proofErr w:type="spellStart"/>
+      <w:r>
+        <w:rPr>
+          <w:i/>
+        </w:rPr>
+        <w:t>ServerTokens</w:t>
+      </w:r>
+      <w:proofErr w:type="spellEnd"/>
+      <w:r>
+        <w:rPr>
+          <w:i/>
+        </w:rPr>
+        <w:t xml:space="preserve"> OS</w:t>
+      </w:r>
+      <w:r>
+        <w:t xml:space="preserve"> tételt kicseréljük </w:t>
+      </w:r>
+      <w:proofErr w:type="spellStart"/>
+      <w:r>
+        <w:rPr>
+          <w:i/>
+        </w:rPr>
+        <w:t>ServerTokens</w:t>
+      </w:r>
+      <w:proofErr w:type="spellEnd"/>
+      <w:r>
+        <w:rPr>
+          <w:i/>
+        </w:rPr>
+        <w:t xml:space="preserve"> </w:t>
+      </w:r>
+      <w:proofErr w:type="spellStart"/>
+      <w:r>
+        <w:rPr>
+          <w:i/>
+        </w:rPr>
+        <w:t>Prod</w:t>
+      </w:r>
+      <w:r>
+        <w:t>-ra</w:t>
+      </w:r>
+      <w:proofErr w:type="spellEnd"/>
+      <w:r>
+        <w:t>, ezzel elérve hogy lekérdezéskor a szerver a lehető legkevesebb információt adja magáról.</w:t>
+      </w:r>
+    </w:p>
+    <w:p>
+      <w:r>
+        <w:rPr>
+          <w:noProof/>
+        </w:rPr>
+        <w:lastRenderedPageBreak/>
+        <w:drawing>
+          <wp:inline distT="0" distB="0" distL="0" distR="0" wp14:anchorId="730A41E5" wp14:editId="3765257B">
+            <wp:extent cx="6758535" cy="1935480"/>
+            <wp:effectExtent l="0" t="0" r="4445" b="7620"/>
+            <wp:docPr id="13" name="Kép 13"/>
+            <wp:cNvGraphicFramePr>
+              <a:graphicFrameLocks xmlns:a="http://schemas.openxmlformats.org/drawingml/2006/main" noChangeAspect="1"/>
+            </wp:cNvGraphicFramePr>
+            <a:graphic xmlns:a="http://schemas.openxmlformats.org/drawingml/2006/main">
+              <a:graphicData uri="http://schemas.openxmlformats.org/drawingml/2006/picture">
+                <pic:pic xmlns:pic="http://schemas.openxmlformats.org/drawingml/2006/picture">
+                  <pic:nvPicPr>
+                    <pic:cNvPr id="1" name=""/>
+                    <pic:cNvPicPr/>
+                  </pic:nvPicPr>
+                  <pic:blipFill>
+                    <a:blip r:embed="rId15"/>
+                    <a:stretch>
+                      <a:fillRect/>
+                    </a:stretch>
+                  </pic:blipFill>
+                  <pic:spPr>
+                    <a:xfrm>
+                      <a:off x="0" y="0"/>
+                      <a:ext cx="6810900" cy="1950476"/>
+                    </a:xfrm>
+                    <a:prstGeom prst="rect">
+                      <a:avLst/>
+                    </a:prstGeom>
+                  </pic:spPr>
+                </pic:pic>
+              </a:graphicData>
+            </a:graphic>
+          </wp:inline>
+        </w:drawing>
+      </w:r>
+    </w:p>
+    <w:p/>
+    <w:p>
+      <w:r>
+        <w:t>A /</w:t>
+      </w:r>
+      <w:proofErr w:type="spellStart"/>
+      <w:r>
+        <w:t>etc</w:t>
+      </w:r>
+      <w:proofErr w:type="spellEnd"/>
+      <w:r>
+        <w:t xml:space="preserve">/apache2/apache2.conf </w:t>
+      </w:r>
+      <w:proofErr w:type="spellStart"/>
+      <w:r>
+        <w:t>fileban</w:t>
+      </w:r>
+      <w:proofErr w:type="spellEnd"/>
+      <w:r>
+        <w:t xml:space="preserve"> </w:t>
+      </w:r>
+      <w:proofErr w:type="spellStart"/>
+      <w:r>
+        <w:t>Servername</w:t>
+      </w:r>
+      <w:proofErr w:type="spellEnd"/>
+      <w:r>
+        <w:t>-t állítunk</w:t>
+      </w:r>
+    </w:p>
+    <w:p>
+      <w:r>
+        <w:rPr>
+          <w:noProof/>
+        </w:rPr>
+        <w:drawing>
+          <wp:inline distT="0" distB="0" distL="0" distR="0" wp14:anchorId="3F5B204E" wp14:editId="7D14FF79">
+            <wp:extent cx="5760720" cy="4373880"/>
+            <wp:effectExtent l="0" t="0" r="0" b="7620"/>
+            <wp:docPr id="14" name="Kép 14"/>
+            <wp:cNvGraphicFramePr>
+              <a:graphicFrameLocks xmlns:a="http://schemas.openxmlformats.org/drawingml/2006/main" noChangeAspect="1"/>
+            </wp:cNvGraphicFramePr>
+            <a:graphic xmlns:a="http://schemas.openxmlformats.org/drawingml/2006/main">
+              <a:graphicData uri="http://schemas.openxmlformats.org/drawingml/2006/picture">
+                <pic:pic xmlns:pic="http://schemas.openxmlformats.org/drawingml/2006/picture">
+                  <pic:nvPicPr>
+                    <pic:cNvPr id="1" name=""/>
+                    <pic:cNvPicPr/>
+                  </pic:nvPicPr>
+                  <pic:blipFill>
+                    <a:blip r:embed="rId16"/>
+                    <a:stretch>
+                      <a:fillRect/>
+                    </a:stretch>
+                  </pic:blipFill>
+                  <pic:spPr>
+                    <a:xfrm>
+                      <a:off x="0" y="0"/>
+                      <a:ext cx="5760720" cy="4373880"/>
+                    </a:xfrm>
+                    <a:prstGeom prst="rect">
+                      <a:avLst/>
+                    </a:prstGeom>
+                  </pic:spPr>
+                </pic:pic>
+              </a:graphicData>
+            </a:graphic>
+          </wp:inline>
+        </w:drawing>
+      </w:r>
+    </w:p>
+    <w:p>
+      <w:proofErr w:type="spellStart"/>
+      <w:r>
+        <w:t>Újraindítjuk</w:t>
+      </w:r>
+      <w:proofErr w:type="spellEnd"/>
+      <w:r>
+        <w:t xml:space="preserve"> az </w:t>
+      </w:r>
+      <w:proofErr w:type="spellStart"/>
+      <w:r>
+        <w:t>Apache</w:t>
+      </w:r>
+      <w:proofErr w:type="spellEnd"/>
+      <w:r>
+        <w:t xml:space="preserve"> servert</w:t>
+      </w:r>
+    </w:p>
+    <w:p>
+      <w:r>
+        <w:rPr>
+          <w:noProof/>
+        </w:rPr>
+        <w:drawing>
+          <wp:inline distT="0" distB="0" distL="0" distR="0" wp14:anchorId="0887A6D9" wp14:editId="3421B600">
+            <wp:extent cx="6302542" cy="800100"/>
+            <wp:effectExtent l="0" t="0" r="3175" b="0"/>
+            <wp:docPr id="8" name="Kép 8"/>
+            <wp:cNvGraphicFramePr>
+              <a:graphicFrameLocks xmlns:a="http://schemas.openxmlformats.org/drawingml/2006/main" noChangeAspect="1"/>
+            </wp:cNvGraphicFramePr>
+            <a:graphic xmlns:a="http://schemas.openxmlformats.org/drawingml/2006/main">
+              <a:graphicData uri="http://schemas.openxmlformats.org/drawingml/2006/picture">
+                <pic:pic xmlns:pic="http://schemas.openxmlformats.org/drawingml/2006/picture">
+                  <pic:nvPicPr>
+                    <pic:cNvPr id="1" name=""/>
+                    <pic:cNvPicPr/>
+                  </pic:nvPicPr>
+                  <pic:blipFill>
+                    <a:blip r:embed="rId17"/>
+                    <a:stretch>
+                      <a:fillRect/>
+                    </a:stretch>
+                  </pic:blipFill>
+                  <pic:spPr>
+                    <a:xfrm>
+                      <a:off x="0" y="0"/>
+                      <a:ext cx="6321896" cy="802557"/>
+                    </a:xfrm>
+                    <a:prstGeom prst="rect">
+                      <a:avLst/>
+                    </a:prstGeom>
+                  </pic:spPr>
+                </pic:pic>
+              </a:graphicData>
+            </a:graphic>
+          </wp:inline>
+        </w:drawing>
+      </w:r>
+    </w:p>
+    <w:p>
+      <w:r>
+        <w:br w:type="page"/>
+      </w:r>
+    </w:p>
+    <w:p>
+      <w:r>
+        <w:lastRenderedPageBreak/>
+        <w:t xml:space="preserve">Az </w:t>
+      </w:r>
+      <w:proofErr w:type="spellStart"/>
+      <w:r>
+        <w:t>mkdir</w:t>
+      </w:r>
+      <w:proofErr w:type="spellEnd"/>
+      <w:r>
+        <w:t xml:space="preserve"> paranccsal létrehozzuk a könyvtárszerkezetet, majd a </w:t>
+      </w:r>
+      <w:proofErr w:type="spellStart"/>
+      <w:r>
+        <w:t>chown</w:t>
+      </w:r>
+      <w:proofErr w:type="spellEnd"/>
+      <w:r>
+        <w:t xml:space="preserve"> paranccsal beállítjuk a jogosultságokat</w:t>
+      </w:r>
+    </w:p>
+    <w:p>
+      <w:r>
+        <w:rPr>
+          <w:noProof/>
+        </w:rPr>
+        <w:drawing>
+          <wp:inline distT="0" distB="0" distL="0" distR="0" wp14:anchorId="1A0BE3AD" wp14:editId="78123E94">
+            <wp:extent cx="6698512" cy="285750"/>
+            <wp:effectExtent l="0" t="0" r="7620" b="0"/>
+            <wp:docPr id="11" name="Kép 11"/>
+            <wp:cNvGraphicFramePr>
+              <a:graphicFrameLocks xmlns:a="http://schemas.openxmlformats.org/drawingml/2006/main" noChangeAspect="1"/>
+            </wp:cNvGraphicFramePr>
+            <a:graphic xmlns:a="http://schemas.openxmlformats.org/drawingml/2006/main">
+              <a:graphicData uri="http://schemas.openxmlformats.org/drawingml/2006/picture">
+                <pic:pic xmlns:pic="http://schemas.openxmlformats.org/drawingml/2006/picture">
+                  <pic:nvPicPr>
+                    <pic:cNvPr id="1" name=""/>
+                    <pic:cNvPicPr/>
+                  </pic:nvPicPr>
+                  <pic:blipFill>
+                    <a:blip r:embed="rId18"/>
+                    <a:stretch>
+                      <a:fillRect/>
+                    </a:stretch>
+                  </pic:blipFill>
+                  <pic:spPr>
+                    <a:xfrm>
+                      <a:off x="0" y="0"/>
+                      <a:ext cx="6709232" cy="286207"/>
+                    </a:xfrm>
+                    <a:prstGeom prst="rect">
+                      <a:avLst/>
+                    </a:prstGeom>
+                  </pic:spPr>
+                </pic:pic>
+              </a:graphicData>
+            </a:graphic>
+          </wp:inline>
+        </w:drawing>
+      </w:r>
+    </w:p>
+    <w:p/>
+    <w:p>
+      <w:r>
+        <w:t xml:space="preserve">Átmásoljuk a mappába az előre elkészített weboldal </w:t>
+      </w:r>
+      <w:proofErr w:type="spellStart"/>
+      <w:r>
+        <w:t>filejait</w:t>
+      </w:r>
+      <w:proofErr w:type="spellEnd"/>
+    </w:p>
+    <w:p>
+      <w:r>
+        <w:rPr>
+          <w:noProof/>
+        </w:rPr>
+        <w:drawing>
+          <wp:inline distT="0" distB="0" distL="0" distR="0" wp14:anchorId="2A241415" wp14:editId="79EADBD8">
+            <wp:extent cx="6820259" cy="1038225"/>
+            <wp:effectExtent l="0" t="0" r="0" b="0"/>
+            <wp:docPr id="15" name="Kép 15"/>
+            <wp:cNvGraphicFramePr>
+              <a:graphicFrameLocks xmlns:a="http://schemas.openxmlformats.org/drawingml/2006/main" noChangeAspect="1"/>
+            </wp:cNvGraphicFramePr>
+            <a:graphic xmlns:a="http://schemas.openxmlformats.org/drawingml/2006/main">
+              <a:graphicData uri="http://schemas.openxmlformats.org/drawingml/2006/picture">
+                <pic:pic xmlns:pic="http://schemas.openxmlformats.org/drawingml/2006/picture">
+                  <pic:nvPicPr>
+                    <pic:cNvPr id="1" name=""/>
+                    <pic:cNvPicPr/>
+                  </pic:nvPicPr>
+                  <pic:blipFill>
+                    <a:blip r:embed="rId19"/>
+                    <a:stretch>
+                      <a:fillRect/>
+                    </a:stretch>
+                  </pic:blipFill>
+                  <pic:spPr>
+                    <a:xfrm>
+                      <a:off x="0" y="0"/>
+                      <a:ext cx="6848596" cy="1042539"/>
+                    </a:xfrm>
+                    <a:prstGeom prst="rect">
+                      <a:avLst/>
+                    </a:prstGeom>
+                  </pic:spPr>
+                </pic:pic>
+              </a:graphicData>
+            </a:graphic>
+          </wp:inline>
+        </w:drawing>
+      </w:r>
+    </w:p>
+    <w:p>
+      <w:r>
+        <w:t xml:space="preserve">Beállítjuk </w:t>
+      </w:r>
+      <w:r>
+        <w:t>a weboldalhoz tartozó konfigurációs filet.</w:t>
+      </w:r>
+    </w:p>
+    <w:p>
+      <w:r>
+        <w:rPr>
+          <w:noProof/>
+        </w:rPr>
+        <w:drawing>
+          <wp:inline distT="0" distB="0" distL="0" distR="0" wp14:anchorId="1FA42822" wp14:editId="077FFD1E">
+            <wp:extent cx="8582025" cy="4483995"/>
+            <wp:effectExtent l="0" t="0" r="0" b="0"/>
+            <wp:docPr id="16" name="Kép 16"/>
+            <wp:cNvGraphicFramePr>
+              <a:graphicFrameLocks xmlns:a="http://schemas.openxmlformats.org/drawingml/2006/main" noChangeAspect="1"/>
+            </wp:cNvGraphicFramePr>
+            <a:graphic xmlns:a="http://schemas.openxmlformats.org/drawingml/2006/main">
+              <a:graphicData uri="http://schemas.openxmlformats.org/drawingml/2006/picture">
+                <pic:pic xmlns:pic="http://schemas.openxmlformats.org/drawingml/2006/picture">
+                  <pic:nvPicPr>
+                    <pic:cNvPr id="1" name=""/>
+                    <pic:cNvPicPr/>
+                  </pic:nvPicPr>
+                  <pic:blipFill>
+                    <a:blip r:embed="rId20"/>
+                    <a:stretch>
+                      <a:fillRect/>
+                    </a:stretch>
+                  </pic:blipFill>
+                  <pic:spPr>
+                    <a:xfrm>
+                      <a:off x="0" y="0"/>
+                      <a:ext cx="8621475" cy="4504607"/>
+                    </a:xfrm>
+                    <a:prstGeom prst="rect">
+                      <a:avLst/>
+                    </a:prstGeom>
+                  </pic:spPr>
+                </pic:pic>
+              </a:graphicData>
+            </a:graphic>
+          </wp:inline>
+        </w:drawing>
+      </w:r>
+    </w:p>
+    <w:p/>
+    <w:p/>
+    <w:p/>
+    <w:p/>
+    <w:p/>
+    <w:p>
+      <w:r>
+        <w:lastRenderedPageBreak/>
+        <w:t xml:space="preserve">Engedélyezzük az új oldalt, deaktiváljuk az alapértelmezettet, és </w:t>
+      </w:r>
+      <w:proofErr w:type="spellStart"/>
+      <w:r>
+        <w:t>újraindítjuk</w:t>
+      </w:r>
+      <w:proofErr w:type="spellEnd"/>
+      <w:r>
+        <w:t xml:space="preserve"> az Apache2-őt</w:t>
+      </w:r>
+    </w:p>
+    <w:p>
+      <w:r>
+        <w:rPr>
+          <w:noProof/>
+        </w:rPr>
+        <w:drawing>
+          <wp:inline distT="0" distB="0" distL="0" distR="0" wp14:anchorId="5F5935F8" wp14:editId="0C249C1F">
+            <wp:extent cx="5760720" cy="1647190"/>
+            <wp:effectExtent l="0" t="0" r="0" b="0"/>
+            <wp:docPr id="18" name="Kép 18"/>
+            <wp:cNvGraphicFramePr>
+              <a:graphicFrameLocks xmlns:a="http://schemas.openxmlformats.org/drawingml/2006/main" noChangeAspect="1"/>
+            </wp:cNvGraphicFramePr>
+            <a:graphic xmlns:a="http://schemas.openxmlformats.org/drawingml/2006/main">
+              <a:graphicData uri="http://schemas.openxmlformats.org/drawingml/2006/picture">
+                <pic:pic xmlns:pic="http://schemas.openxmlformats.org/drawingml/2006/picture">
+                  <pic:nvPicPr>
+                    <pic:cNvPr id="1" name=""/>
+                    <pic:cNvPicPr/>
+                  </pic:nvPicPr>
+                  <pic:blipFill>
+                    <a:blip r:embed="rId21"/>
+                    <a:stretch>
+                      <a:fillRect/>
+                    </a:stretch>
+                  </pic:blipFill>
+                  <pic:spPr>
+                    <a:xfrm>
+                      <a:off x="0" y="0"/>
+                      <a:ext cx="5760720" cy="1647190"/>
+                    </a:xfrm>
+                    <a:prstGeom prst="rect">
+                      <a:avLst/>
+                    </a:prstGeom>
+                  </pic:spPr>
+                </pic:pic>
+              </a:graphicData>
+            </a:graphic>
+          </wp:inline>
+        </w:drawing>
+      </w:r>
+    </w:p>
+    <w:p/>
+    <w:p>
+      <w:r>
+        <w:t>Ellenőrizzük a weboldal elérését</w:t>
+      </w:r>
+    </w:p>
+    <w:p>
+      <w:r>
+        <w:rPr>
+          <w:noProof/>
+        </w:rPr>
+        <w:drawing>
+          <wp:inline distT="0" distB="0" distL="0" distR="0" wp14:anchorId="0EA572B2" wp14:editId="0975114B">
+            <wp:extent cx="5760720" cy="4184650"/>
+            <wp:effectExtent l="0" t="0" r="0" b="6350"/>
+            <wp:docPr id="17" name="Kép 17"/>
+            <wp:cNvGraphicFramePr>
+              <a:graphicFrameLocks xmlns:a="http://schemas.openxmlformats.org/drawingml/2006/main" noChangeAspect="1"/>
+            </wp:cNvGraphicFramePr>
+            <a:graphic xmlns:a="http://schemas.openxmlformats.org/drawingml/2006/main">
+              <a:graphicData uri="http://schemas.openxmlformats.org/drawingml/2006/picture">
+                <pic:pic xmlns:pic="http://schemas.openxmlformats.org/drawingml/2006/picture">
+                  <pic:nvPicPr>
+                    <pic:cNvPr id="1" name=""/>
+                    <pic:cNvPicPr/>
+                  </pic:nvPicPr>
+                  <pic:blipFill>
+                    <a:blip r:embed="rId22"/>
+                    <a:stretch>
+                      <a:fillRect/>
+                    </a:stretch>
+                  </pic:blipFill>
+                  <pic:spPr>
+                    <a:xfrm>
+                      <a:off x="0" y="0"/>
+                      <a:ext cx="5760720" cy="4184650"/>
+                    </a:xfrm>
+                    <a:prstGeom prst="rect">
+                      <a:avLst/>
+                    </a:prstGeom>
+                  </pic:spPr>
+                </pic:pic>
+              </a:graphicData>
+            </a:graphic>
+          </wp:inline>
+        </w:drawing>
+      </w:r>
+      <w:bookmarkStart w:id="4" w:name="_GoBack"/>
+      <w:bookmarkEnd w:id="4"/>
     </w:p>
     <w:sectPr>
       <w:pgSz w:w="11906" w:h="16838"/>
@@ -2740,7 +3524,7 @@
 </file>
 
 <file path=customXml/itemProps1.xml><?xml version="1.0" encoding="utf-8"?>
-<ds:datastoreItem xmlns:ds="http://schemas.openxmlformats.org/officeDocument/2006/customXml" ds:itemID="{092F8E26-D119-46E3-BBD5-F0CC875CF724}">
+<ds:datastoreItem xmlns:ds="http://schemas.openxmlformats.org/officeDocument/2006/customXml" ds:itemID="{119F9805-C834-4448-8FC8-3A55934969EA}">
   <ds:schemaRefs>
     <ds:schemaRef ds:uri="http://schemas.openxmlformats.org/officeDocument/2006/bibliography"/>
   </ds:schemaRefs>

</xml_diff>

<commit_message>
DNS server konfiguráció (remélhetőleg működik)
</commit_message>
<xml_diff>
--- a/Documentations/Servers/LINUX/Linux server dokumentáció.docx
+++ b/Documentations/Servers/LINUX/Linux server dokumentáció.docx
@@ -1167,21 +1167,7 @@
                 <w:rStyle w:val="Hiperhivatkozs"/>
                 <w:noProof/>
               </w:rPr>
-              <w:t>Weboldal létreho</w:t>
-            </w:r>
-            <w:r>
-              <w:rPr>
-                <w:rStyle w:val="Hiperhivatkozs"/>
-                <w:noProof/>
-              </w:rPr>
-              <w:t>z</w:t>
-            </w:r>
-            <w:r>
-              <w:rPr>
-                <w:rStyle w:val="Hiperhivatkozs"/>
-                <w:noProof/>
-              </w:rPr>
-              <w:t>ása</w:t>
+              <w:t>Weboldal létrehozása</w:t>
             </w:r>
             <w:r>
               <w:rPr>
@@ -2607,9 +2593,650 @@
           </wp:inline>
         </w:drawing>
       </w:r>
+    </w:p>
+    <w:p>
+      <w:r>
+        <w:br w:type="page"/>
+      </w:r>
+    </w:p>
+    <w:p>
+      <w:pPr>
+        <w:pStyle w:val="Cmsor1"/>
+      </w:pPr>
+      <w:r>
+        <w:lastRenderedPageBreak/>
+        <w:t>DNS beállítása</w:t>
+      </w:r>
+    </w:p>
+    <w:p>
+      <w:r>
+        <w:t xml:space="preserve">Kizárjuk és leállítjuk a címfordítási folyamatot, majd töröljük a jelenlegi konfigurációs </w:t>
+      </w:r>
+      <w:proofErr w:type="spellStart"/>
+      <w:r>
+        <w:t>filet</w:t>
+      </w:r>
+      <w:proofErr w:type="spellEnd"/>
+      <w:r>
+        <w:t xml:space="preserve"> (</w:t>
+      </w:r>
+      <w:r>
+        <w:rPr>
+          <w:b/>
+          <w:i/>
+          <w:sz w:val="24"/>
+          <w:szCs w:val="24"/>
+        </w:rPr>
+        <w:t>/</w:t>
+      </w:r>
+      <w:proofErr w:type="spellStart"/>
+      <w:r>
+        <w:rPr>
+          <w:b/>
+          <w:i/>
+          <w:sz w:val="24"/>
+          <w:szCs w:val="24"/>
+        </w:rPr>
+        <w:t>etc</w:t>
+      </w:r>
+      <w:proofErr w:type="spellEnd"/>
+      <w:r>
+        <w:rPr>
+          <w:b/>
+          <w:i/>
+          <w:sz w:val="24"/>
+          <w:szCs w:val="24"/>
+        </w:rPr>
+        <w:t>/</w:t>
+      </w:r>
+      <w:proofErr w:type="spellStart"/>
+      <w:r>
+        <w:rPr>
+          <w:b/>
+          <w:i/>
+          <w:sz w:val="24"/>
+          <w:szCs w:val="24"/>
+        </w:rPr>
+        <w:t>resolv.conf</w:t>
+      </w:r>
+      <w:proofErr w:type="spellEnd"/>
+      <w:r>
+        <w:t>)</w:t>
+      </w:r>
+      <w:r>
+        <w:t>, majd újra létrehozzuk.</w:t>
+      </w:r>
+    </w:p>
+    <w:p>
+      <w:r>
+        <w:rPr>
+          <w:noProof/>
+        </w:rPr>
+        <w:drawing>
+          <wp:inline distT="0" distB="0" distL="0" distR="0" wp14:anchorId="377499CC" wp14:editId="5310F190">
+            <wp:extent cx="6825498" cy="1587500"/>
+            <wp:effectExtent l="0" t="0" r="0" b="0"/>
+            <wp:docPr id="19" name="Kép 19"/>
+            <wp:cNvGraphicFramePr>
+              <a:graphicFrameLocks xmlns:a="http://schemas.openxmlformats.org/drawingml/2006/main" noChangeAspect="1"/>
+            </wp:cNvGraphicFramePr>
+            <a:graphic xmlns:a="http://schemas.openxmlformats.org/drawingml/2006/main">
+              <a:graphicData uri="http://schemas.openxmlformats.org/drawingml/2006/picture">
+                <pic:pic xmlns:pic="http://schemas.openxmlformats.org/drawingml/2006/picture">
+                  <pic:nvPicPr>
+                    <pic:cNvPr id="1" name=""/>
+                    <pic:cNvPicPr/>
+                  </pic:nvPicPr>
+                  <pic:blipFill>
+                    <a:blip r:embed="rId23"/>
+                    <a:stretch>
+                      <a:fillRect/>
+                    </a:stretch>
+                  </pic:blipFill>
+                  <pic:spPr>
+                    <a:xfrm>
+                      <a:off x="0" y="0"/>
+                      <a:ext cx="6837623" cy="1590320"/>
+                    </a:xfrm>
+                    <a:prstGeom prst="rect">
+                      <a:avLst/>
+                    </a:prstGeom>
+                  </pic:spPr>
+                </pic:pic>
+              </a:graphicData>
+            </a:graphic>
+          </wp:inline>
+        </w:drawing>
+      </w:r>
+    </w:p>
+    <w:p>
+      <w:r>
+        <w:t xml:space="preserve">Telepítjük a </w:t>
+      </w:r>
+      <w:proofErr w:type="spellStart"/>
+      <w:r>
+        <w:t>dnsmasq</w:t>
+      </w:r>
+      <w:proofErr w:type="spellEnd"/>
+      <w:r>
+        <w:t xml:space="preserve"> programot</w:t>
+      </w:r>
+    </w:p>
+    <w:p>
+      <w:r>
+        <w:rPr>
+          <w:noProof/>
+        </w:rPr>
+        <w:drawing>
+          <wp:inline distT="0" distB="0" distL="0" distR="0" wp14:anchorId="15DBE9FC" wp14:editId="3DF29661">
+            <wp:extent cx="8094535" cy="3600450"/>
+            <wp:effectExtent l="0" t="0" r="1905" b="0"/>
+            <wp:docPr id="20" name="Kép 20"/>
+            <wp:cNvGraphicFramePr>
+              <a:graphicFrameLocks xmlns:a="http://schemas.openxmlformats.org/drawingml/2006/main" noChangeAspect="1"/>
+            </wp:cNvGraphicFramePr>
+            <a:graphic xmlns:a="http://schemas.openxmlformats.org/drawingml/2006/main">
+              <a:graphicData uri="http://schemas.openxmlformats.org/drawingml/2006/picture">
+                <pic:pic xmlns:pic="http://schemas.openxmlformats.org/drawingml/2006/picture">
+                  <pic:nvPicPr>
+                    <pic:cNvPr id="1" name=""/>
+                    <pic:cNvPicPr/>
+                  </pic:nvPicPr>
+                  <pic:blipFill rotWithShape="1">
+                    <a:blip r:embed="rId24"/>
+                    <a:srcRect b="41057"/>
+                    <a:stretch/>
+                  </pic:blipFill>
+                  <pic:spPr bwMode="auto">
+                    <a:xfrm>
+                      <a:off x="0" y="0"/>
+                      <a:ext cx="8144661" cy="3622746"/>
+                    </a:xfrm>
+                    <a:prstGeom prst="rect">
+                      <a:avLst/>
+                    </a:prstGeom>
+                    <a:ln>
+                      <a:noFill/>
+                    </a:ln>
+                    <a:extLst>
+                      <a:ext uri="{53640926-AAD7-44D8-BBD7-CCE9431645EC}">
+                        <a14:shadowObscured xmlns:a14="http://schemas.microsoft.com/office/drawing/2010/main"/>
+                      </a:ext>
+                    </a:extLst>
+                  </pic:spPr>
+                </pic:pic>
+              </a:graphicData>
+            </a:graphic>
+          </wp:inline>
+        </w:drawing>
+      </w:r>
+    </w:p>
+    <w:p>
+      <w:r>
+        <w:rPr>
+          <w:noProof/>
+        </w:rPr>
+        <w:drawing>
+          <wp:inline distT="0" distB="0" distL="0" distR="0" wp14:anchorId="5A08D2C2" wp14:editId="4E191FFB">
+            <wp:extent cx="6686550" cy="2105025"/>
+            <wp:effectExtent l="0" t="0" r="0" b="9525"/>
+            <wp:docPr id="21" name="Kép 21"/>
+            <wp:cNvGraphicFramePr>
+              <a:graphicFrameLocks xmlns:a="http://schemas.openxmlformats.org/drawingml/2006/main" noChangeAspect="1"/>
+            </wp:cNvGraphicFramePr>
+            <a:graphic xmlns:a="http://schemas.openxmlformats.org/drawingml/2006/main">
+              <a:graphicData uri="http://schemas.openxmlformats.org/drawingml/2006/picture">
+                <pic:pic xmlns:pic="http://schemas.openxmlformats.org/drawingml/2006/picture">
+                  <pic:nvPicPr>
+                    <pic:cNvPr id="1" name=""/>
+                    <pic:cNvPicPr/>
+                  </pic:nvPicPr>
+                  <pic:blipFill rotWithShape="1">
+                    <a:blip r:embed="rId24"/>
+                    <a:srcRect t="58720" b="-438"/>
+                    <a:stretch/>
+                  </pic:blipFill>
+                  <pic:spPr bwMode="auto">
+                    <a:xfrm>
+                      <a:off x="0" y="0"/>
+                      <a:ext cx="6691992" cy="2106738"/>
+                    </a:xfrm>
+                    <a:prstGeom prst="rect">
+                      <a:avLst/>
+                    </a:prstGeom>
+                    <a:ln>
+                      <a:noFill/>
+                    </a:ln>
+                    <a:extLst>
+                      <a:ext uri="{53640926-AAD7-44D8-BBD7-CCE9431645EC}">
+                        <a14:shadowObscured xmlns:a14="http://schemas.microsoft.com/office/drawing/2010/main"/>
+                      </a:ext>
+                    </a:extLst>
+                  </pic:spPr>
+                </pic:pic>
+              </a:graphicData>
+            </a:graphic>
+          </wp:inline>
+        </w:drawing>
+      </w:r>
+    </w:p>
+    <w:p>
+      <w:r>
+        <w:lastRenderedPageBreak/>
+        <w:t xml:space="preserve">Beállítjuk, hogy az 53-as </w:t>
+      </w:r>
+      <w:proofErr w:type="spellStart"/>
+      <w:r>
+        <w:t>portot</w:t>
+      </w:r>
+      <w:proofErr w:type="spellEnd"/>
+      <w:r>
+        <w:t>, majd megköveteljük, hogy csak a teljesen kiírt címeket engedje ki, illetve ne továbbítson nem-</w:t>
+      </w:r>
+      <w:proofErr w:type="spellStart"/>
+      <w:r>
+        <w:t>routolható</w:t>
+      </w:r>
+      <w:proofErr w:type="spellEnd"/>
+      <w:r>
+        <w:t xml:space="preserve"> címeket.</w:t>
+      </w:r>
+    </w:p>
+    <w:p>
+      <w:r>
+        <w:rPr>
+          <w:noProof/>
+        </w:rPr>
+        <w:drawing>
+          <wp:inline distT="0" distB="0" distL="0" distR="0" wp14:anchorId="4D8A3397" wp14:editId="008F0242">
+            <wp:extent cx="6533661" cy="3140075"/>
+            <wp:effectExtent l="0" t="0" r="635" b="3175"/>
+            <wp:docPr id="23" name="Kép 23"/>
+            <wp:cNvGraphicFramePr>
+              <a:graphicFrameLocks xmlns:a="http://schemas.openxmlformats.org/drawingml/2006/main" noChangeAspect="1"/>
+            </wp:cNvGraphicFramePr>
+            <a:graphic xmlns:a="http://schemas.openxmlformats.org/drawingml/2006/main">
+              <a:graphicData uri="http://schemas.openxmlformats.org/drawingml/2006/picture">
+                <pic:pic xmlns:pic="http://schemas.openxmlformats.org/drawingml/2006/picture">
+                  <pic:nvPicPr>
+                    <pic:cNvPr id="1" name=""/>
+                    <pic:cNvPicPr/>
+                  </pic:nvPicPr>
+                  <pic:blipFill>
+                    <a:blip r:embed="rId25"/>
+                    <a:stretch>
+                      <a:fillRect/>
+                    </a:stretch>
+                  </pic:blipFill>
+                  <pic:spPr>
+                    <a:xfrm>
+                      <a:off x="0" y="0"/>
+                      <a:ext cx="6556105" cy="3150861"/>
+                    </a:xfrm>
+                    <a:prstGeom prst="rect">
+                      <a:avLst/>
+                    </a:prstGeom>
+                  </pic:spPr>
+                </pic:pic>
+              </a:graphicData>
+            </a:graphic>
+          </wp:inline>
+        </w:drawing>
+      </w:r>
+    </w:p>
+    <w:p>
+      <w:r>
+        <w:t>Beállítjuk a DNS szűrőt.</w:t>
+      </w:r>
+    </w:p>
+    <w:p>
+      <w:r>
+        <w:rPr>
+          <w:noProof/>
+        </w:rPr>
+        <w:drawing>
+          <wp:inline distT="0" distB="0" distL="0" distR="0" wp14:anchorId="3C847B25" wp14:editId="1F0A6047">
+            <wp:extent cx="6516687" cy="1200127"/>
+            <wp:effectExtent l="0" t="0" r="0" b="635"/>
+            <wp:docPr id="24" name="Kép 24"/>
+            <wp:cNvGraphicFramePr>
+              <a:graphicFrameLocks xmlns:a="http://schemas.openxmlformats.org/drawingml/2006/main" noChangeAspect="1"/>
+            </wp:cNvGraphicFramePr>
+            <a:graphic xmlns:a="http://schemas.openxmlformats.org/drawingml/2006/main">
+              <a:graphicData uri="http://schemas.openxmlformats.org/drawingml/2006/picture">
+                <pic:pic xmlns:pic="http://schemas.openxmlformats.org/drawingml/2006/picture">
+                  <pic:nvPicPr>
+                    <pic:cNvPr id="1" name=""/>
+                    <pic:cNvPicPr/>
+                  </pic:nvPicPr>
+                  <pic:blipFill>
+                    <a:blip r:embed="rId26"/>
+                    <a:stretch>
+                      <a:fillRect/>
+                    </a:stretch>
+                  </pic:blipFill>
+                  <pic:spPr>
+                    <a:xfrm>
+                      <a:off x="0" y="0"/>
+                      <a:ext cx="6586802" cy="1213040"/>
+                    </a:xfrm>
+                    <a:prstGeom prst="rect">
+                      <a:avLst/>
+                    </a:prstGeom>
+                  </pic:spPr>
+                </pic:pic>
+              </a:graphicData>
+            </a:graphic>
+          </wp:inline>
+        </w:drawing>
+      </w:r>
+    </w:p>
+    <w:p>
+      <w:r>
+        <w:t>Majd azt a címet is, amit figyeljen DNS kérésekért.</w:t>
+      </w:r>
+    </w:p>
+    <w:p>
+      <w:r>
+        <w:rPr>
+          <w:noProof/>
+        </w:rPr>
+        <w:drawing>
+          <wp:inline distT="0" distB="0" distL="0" distR="0" wp14:anchorId="0C6D21E8" wp14:editId="77497D3A">
+            <wp:extent cx="6467475" cy="1908805"/>
+            <wp:effectExtent l="0" t="0" r="0" b="0"/>
+            <wp:docPr id="22" name="Kép 22"/>
+            <wp:cNvGraphicFramePr>
+              <a:graphicFrameLocks xmlns:a="http://schemas.openxmlformats.org/drawingml/2006/main" noChangeAspect="1"/>
+            </wp:cNvGraphicFramePr>
+            <a:graphic xmlns:a="http://schemas.openxmlformats.org/drawingml/2006/main">
+              <a:graphicData uri="http://schemas.openxmlformats.org/drawingml/2006/picture">
+                <pic:pic xmlns:pic="http://schemas.openxmlformats.org/drawingml/2006/picture">
+                  <pic:nvPicPr>
+                    <pic:cNvPr id="1" name=""/>
+                    <pic:cNvPicPr/>
+                  </pic:nvPicPr>
+                  <pic:blipFill>
+                    <a:blip r:embed="rId27"/>
+                    <a:stretch>
+                      <a:fillRect/>
+                    </a:stretch>
+                  </pic:blipFill>
+                  <pic:spPr>
+                    <a:xfrm>
+                      <a:off x="0" y="0"/>
+                      <a:ext cx="6550236" cy="1933231"/>
+                    </a:xfrm>
+                    <a:prstGeom prst="rect">
+                      <a:avLst/>
+                    </a:prstGeom>
+                  </pic:spPr>
+                </pic:pic>
+              </a:graphicData>
+            </a:graphic>
+          </wp:inline>
+        </w:drawing>
+      </w:r>
+    </w:p>
+    <w:p/>
+    <w:p/>
+    <w:p/>
+    <w:p/>
+    <w:p>
+      <w:r>
+        <w:lastRenderedPageBreak/>
+        <w:t xml:space="preserve">Végül beállítjuk a </w:t>
+      </w:r>
+      <w:proofErr w:type="spellStart"/>
+      <w:r>
+        <w:t>domain</w:t>
+      </w:r>
+      <w:proofErr w:type="spellEnd"/>
+      <w:r>
+        <w:t xml:space="preserve"> címet a weboldalunknak.</w:t>
+      </w:r>
+    </w:p>
+    <w:p>
+      <w:r>
+        <w:rPr>
+          <w:noProof/>
+        </w:rPr>
+        <w:drawing>
+          <wp:inline distT="0" distB="0" distL="0" distR="0" wp14:anchorId="37214E24" wp14:editId="3F48328C">
+            <wp:extent cx="6438900" cy="2369793"/>
+            <wp:effectExtent l="0" t="0" r="0" b="0"/>
+            <wp:docPr id="25" name="Kép 25"/>
+            <wp:cNvGraphicFramePr>
+              <a:graphicFrameLocks xmlns:a="http://schemas.openxmlformats.org/drawingml/2006/main" noChangeAspect="1"/>
+            </wp:cNvGraphicFramePr>
+            <a:graphic xmlns:a="http://schemas.openxmlformats.org/drawingml/2006/main">
+              <a:graphicData uri="http://schemas.openxmlformats.org/drawingml/2006/picture">
+                <pic:pic xmlns:pic="http://schemas.openxmlformats.org/drawingml/2006/picture">
+                  <pic:nvPicPr>
+                    <pic:cNvPr id="1" name=""/>
+                    <pic:cNvPicPr/>
+                  </pic:nvPicPr>
+                  <pic:blipFill>
+                    <a:blip r:embed="rId28"/>
+                    <a:stretch>
+                      <a:fillRect/>
+                    </a:stretch>
+                  </pic:blipFill>
+                  <pic:spPr>
+                    <a:xfrm>
+                      <a:off x="0" y="0"/>
+                      <a:ext cx="6492951" cy="2389686"/>
+                    </a:xfrm>
+                    <a:prstGeom prst="rect">
+                      <a:avLst/>
+                    </a:prstGeom>
+                  </pic:spPr>
+                </pic:pic>
+              </a:graphicData>
+            </a:graphic>
+          </wp:inline>
+        </w:drawing>
+      </w:r>
+    </w:p>
+    <w:p>
+      <w:proofErr w:type="spellStart"/>
+      <w:r>
+        <w:t>Újraindítjuk</w:t>
+      </w:r>
+      <w:proofErr w:type="spellEnd"/>
+      <w:r>
+        <w:t xml:space="preserve"> a szolgáltatást</w:t>
+      </w:r>
+    </w:p>
+    <w:p>
+      <w:r>
+        <w:rPr>
+          <w:noProof/>
+        </w:rPr>
+        <w:drawing>
+          <wp:inline distT="0" distB="0" distL="0" distR="0" wp14:anchorId="7432B223" wp14:editId="3ED04EF3">
+            <wp:extent cx="9149379" cy="1800225"/>
+            <wp:effectExtent l="0" t="0" r="0" b="0"/>
+            <wp:docPr id="26" name="Kép 26"/>
+            <wp:cNvGraphicFramePr>
+              <a:graphicFrameLocks xmlns:a="http://schemas.openxmlformats.org/drawingml/2006/main" noChangeAspect="1"/>
+            </wp:cNvGraphicFramePr>
+            <a:graphic xmlns:a="http://schemas.openxmlformats.org/drawingml/2006/main">
+              <a:graphicData uri="http://schemas.openxmlformats.org/drawingml/2006/picture">
+                <pic:pic xmlns:pic="http://schemas.openxmlformats.org/drawingml/2006/picture">
+                  <pic:nvPicPr>
+                    <pic:cNvPr id="1" name=""/>
+                    <pic:cNvPicPr/>
+                  </pic:nvPicPr>
+                  <pic:blipFill>
+                    <a:blip r:embed="rId29"/>
+                    <a:stretch>
+                      <a:fillRect/>
+                    </a:stretch>
+                  </pic:blipFill>
+                  <pic:spPr>
+                    <a:xfrm>
+                      <a:off x="0" y="0"/>
+                      <a:ext cx="9184488" cy="1807133"/>
+                    </a:xfrm>
+                    <a:prstGeom prst="rect">
+                      <a:avLst/>
+                    </a:prstGeom>
+                  </pic:spPr>
+                </pic:pic>
+              </a:graphicData>
+            </a:graphic>
+          </wp:inline>
+        </w:drawing>
+      </w:r>
+    </w:p>
+    <w:p>
+      <w:r>
+        <w:t>Módosítjuk a /</w:t>
+      </w:r>
+      <w:proofErr w:type="spellStart"/>
+      <w:r>
+        <w:t>etc</w:t>
+      </w:r>
+      <w:proofErr w:type="spellEnd"/>
+      <w:r>
+        <w:t>/</w:t>
+      </w:r>
+      <w:proofErr w:type="spellStart"/>
+      <w:r>
+        <w:t>resolv.conf</w:t>
+      </w:r>
+      <w:proofErr w:type="spellEnd"/>
+      <w:r>
+        <w:t xml:space="preserve"> és /</w:t>
+      </w:r>
+      <w:proofErr w:type="spellStart"/>
+      <w:r>
+        <w:t>etc</w:t>
+      </w:r>
+      <w:proofErr w:type="spellEnd"/>
+      <w:r>
+        <w:t>/</w:t>
+      </w:r>
+      <w:proofErr w:type="spellStart"/>
+      <w:r>
+        <w:t>hosts</w:t>
+      </w:r>
+      <w:proofErr w:type="spellEnd"/>
+      <w:r>
+        <w:t xml:space="preserve"> </w:t>
+      </w:r>
+      <w:proofErr w:type="spellStart"/>
+      <w:r>
+        <w:t>fileokat</w:t>
+      </w:r>
+      <w:proofErr w:type="spellEnd"/>
+      <w:r>
+        <w:t xml:space="preserve">, beleírjuk a server IP címét mint </w:t>
+      </w:r>
+      <w:proofErr w:type="spellStart"/>
+      <w:r>
+        <w:t>nameserver</w:t>
+      </w:r>
+      <w:proofErr w:type="spellEnd"/>
+    </w:p>
+    <w:p>
+      <w:r>
+        <w:rPr>
+          <w:noProof/>
+        </w:rPr>
+        <w:drawing>
+          <wp:inline distT="0" distB="0" distL="0" distR="0" wp14:anchorId="0CF8C3FF" wp14:editId="197608D9">
+            <wp:extent cx="6797131" cy="499745"/>
+            <wp:effectExtent l="0" t="0" r="3810" b="0"/>
+            <wp:docPr id="27" name="Kép 27"/>
+            <wp:cNvGraphicFramePr>
+              <a:graphicFrameLocks xmlns:a="http://schemas.openxmlformats.org/drawingml/2006/main" noChangeAspect="1"/>
+            </wp:cNvGraphicFramePr>
+            <a:graphic xmlns:a="http://schemas.openxmlformats.org/drawingml/2006/main">
+              <a:graphicData uri="http://schemas.openxmlformats.org/drawingml/2006/picture">
+                <pic:pic xmlns:pic="http://schemas.openxmlformats.org/drawingml/2006/picture">
+                  <pic:nvPicPr>
+                    <pic:cNvPr id="1" name=""/>
+                    <pic:cNvPicPr/>
+                  </pic:nvPicPr>
+                  <pic:blipFill>
+                    <a:blip r:embed="rId30"/>
+                    <a:stretch>
+                      <a:fillRect/>
+                    </a:stretch>
+                  </pic:blipFill>
+                  <pic:spPr>
+                    <a:xfrm>
+                      <a:off x="0" y="0"/>
+                      <a:ext cx="6803084" cy="500183"/>
+                    </a:xfrm>
+                    <a:prstGeom prst="rect">
+                      <a:avLst/>
+                    </a:prstGeom>
+                  </pic:spPr>
+                </pic:pic>
+              </a:graphicData>
+            </a:graphic>
+          </wp:inline>
+        </w:drawing>
+      </w:r>
+    </w:p>
+    <w:p>
+      <w:r>
+        <w:rPr>
+          <w:noProof/>
+        </w:rPr>
+        <w:drawing>
+          <wp:inline distT="0" distB="0" distL="0" distR="0" wp14:anchorId="79C53260" wp14:editId="0AA150B8">
+            <wp:extent cx="7677150" cy="1722958"/>
+            <wp:effectExtent l="0" t="0" r="0" b="0"/>
+            <wp:docPr id="28" name="Kép 28"/>
+            <wp:cNvGraphicFramePr>
+              <a:graphicFrameLocks xmlns:a="http://schemas.openxmlformats.org/drawingml/2006/main" noChangeAspect="1"/>
+            </wp:cNvGraphicFramePr>
+            <a:graphic xmlns:a="http://schemas.openxmlformats.org/drawingml/2006/main">
+              <a:graphicData uri="http://schemas.openxmlformats.org/drawingml/2006/picture">
+                <pic:pic xmlns:pic="http://schemas.openxmlformats.org/drawingml/2006/picture">
+                  <pic:nvPicPr>
+                    <pic:cNvPr id="1" name=""/>
+                    <pic:cNvPicPr/>
+                  </pic:nvPicPr>
+                  <pic:blipFill>
+                    <a:blip r:embed="rId31"/>
+                    <a:stretch>
+                      <a:fillRect/>
+                    </a:stretch>
+                  </pic:blipFill>
+                  <pic:spPr>
+                    <a:xfrm>
+                      <a:off x="0" y="0"/>
+                      <a:ext cx="7744877" cy="1738158"/>
+                    </a:xfrm>
+                    <a:prstGeom prst="rect">
+                      <a:avLst/>
+                    </a:prstGeom>
+                  </pic:spPr>
+                </pic:pic>
+              </a:graphicData>
+            </a:graphic>
+          </wp:inline>
+        </w:drawing>
+      </w:r>
+    </w:p>
+    <w:p>
+      <w:proofErr w:type="spellStart"/>
+      <w:r>
+        <w:t>Újraindítjuk</w:t>
+      </w:r>
+      <w:proofErr w:type="spellEnd"/>
+      <w:r>
+        <w:t xml:space="preserve"> a szolgáltatást</w:t>
+      </w:r>
       <w:bookmarkStart w:id="4" w:name="_GoBack"/>
       <w:bookmarkEnd w:id="4"/>
     </w:p>
+    <w:p/>
     <w:sectPr>
       <w:pgSz w:w="11906" w:h="16838"/>
       <w:pgMar w:top="1417" w:right="1417" w:bottom="1417" w:left="1417" w:header="708" w:footer="708" w:gutter="0"/>
@@ -3524,7 +4151,7 @@
 </file>
 
 <file path=customXml/itemProps1.xml><?xml version="1.0" encoding="utf-8"?>
-<ds:datastoreItem xmlns:ds="http://schemas.openxmlformats.org/officeDocument/2006/customXml" ds:itemID="{119F9805-C834-4448-8FC8-3A55934969EA}">
+<ds:datastoreItem xmlns:ds="http://schemas.openxmlformats.org/officeDocument/2006/customXml" ds:itemID="{8DD3F9E7-3BE0-4BB7-B5FD-D5BBD94BC145}">
   <ds:schemaRefs>
     <ds:schemaRef ds:uri="http://schemas.openxmlformats.org/officeDocument/2006/bibliography"/>
   </ds:schemaRefs>

</xml_diff>

<commit_message>
Linux DHCP tesztelés képernyőfotó
</commit_message>
<xml_diff>
--- a/Documentations/Servers/LINUX/Linux server dokumentáció.docx
+++ b/Documentations/Servers/LINUX/Linux server dokumentáció.docx
@@ -954,7 +954,7 @@
           <w:r>
             <w:fldChar w:fldCharType="separate"/>
           </w:r>
-          <w:hyperlink w:anchor="_Toc190334996" w:history="1">
+          <w:hyperlink w:anchor="_Toc191464865" w:history="1">
             <w:r>
               <w:rPr>
                 <w:rStyle w:val="Hiperhivatkozs"/>
@@ -981,7 +981,7 @@
                 <w:noProof/>
                 <w:webHidden/>
               </w:rPr>
-              <w:instrText xml:space="preserve"> PAGEREF _Toc190334996 \h </w:instrText>
+              <w:instrText xml:space="preserve"> PAGEREF _Toc191464865 \h </w:instrText>
             </w:r>
             <w:r>
               <w:rPr>
@@ -1023,7 +1023,7 @@
               <w:noProof/>
             </w:rPr>
           </w:pPr>
-          <w:hyperlink w:anchor="_Toc190334997" w:history="1">
+          <w:hyperlink w:anchor="_Toc191464866" w:history="1">
             <w:r>
               <w:rPr>
                 <w:rStyle w:val="Hiperhivatkozs"/>
@@ -1050,7 +1050,7 @@
                 <w:noProof/>
                 <w:webHidden/>
               </w:rPr>
-              <w:instrText xml:space="preserve"> PAGEREF _Toc190334997 \h </w:instrText>
+              <w:instrText xml:space="preserve"> PAGEREF _Toc191464866 \h </w:instrText>
             </w:r>
             <w:r>
               <w:rPr>
@@ -1092,7 +1092,7 @@
               <w:noProof/>
             </w:rPr>
           </w:pPr>
-          <w:hyperlink w:anchor="_Toc190334998" w:history="1">
+          <w:hyperlink w:anchor="_Toc191464867" w:history="1">
             <w:r>
               <w:rPr>
                 <w:rStyle w:val="Hiperhivatkozs"/>
@@ -1119,7 +1119,7 @@
                 <w:noProof/>
                 <w:webHidden/>
               </w:rPr>
-              <w:instrText xml:space="preserve"> PAGEREF _Toc190334998 \h </w:instrText>
+              <w:instrText xml:space="preserve"> PAGEREF _Toc191464867 \h </w:instrText>
             </w:r>
             <w:r>
               <w:rPr>
@@ -1161,7 +1161,7 @@
               <w:noProof/>
             </w:rPr>
           </w:pPr>
-          <w:hyperlink w:anchor="_Toc190334999" w:history="1">
+          <w:hyperlink w:anchor="_Toc191464868" w:history="1">
             <w:r>
               <w:rPr>
                 <w:rStyle w:val="Hiperhivatkozs"/>
@@ -1188,7 +1188,7 @@
                 <w:noProof/>
                 <w:webHidden/>
               </w:rPr>
-              <w:instrText xml:space="preserve"> PAGEREF _Toc190334999 \h </w:instrText>
+              <w:instrText xml:space="preserve"> PAGEREF _Toc191464868 \h </w:instrText>
             </w:r>
             <w:r>
               <w:rPr>
@@ -1209,6 +1209,75 @@
                 <w:webHidden/>
               </w:rPr>
               <w:t>8</w:t>
+            </w:r>
+            <w:r>
+              <w:rPr>
+                <w:noProof/>
+                <w:webHidden/>
+              </w:rPr>
+              <w:fldChar w:fldCharType="end"/>
+            </w:r>
+          </w:hyperlink>
+        </w:p>
+        <w:p>
+          <w:pPr>
+            <w:pStyle w:val="TJ1"/>
+            <w:tabs>
+              <w:tab w:val="right" w:leader="dot" w:pos="9062"/>
+            </w:tabs>
+            <w:rPr>
+              <w:rFonts w:cstheme="minorBidi"/>
+              <w:noProof/>
+            </w:rPr>
+          </w:pPr>
+          <w:hyperlink w:anchor="_Toc191464869" w:history="1">
+            <w:r>
+              <w:rPr>
+                <w:rStyle w:val="Hiperhivatkozs"/>
+                <w:noProof/>
+              </w:rPr>
+              <w:t>DNS beállítása</w:t>
+            </w:r>
+            <w:r>
+              <w:rPr>
+                <w:noProof/>
+                <w:webHidden/>
+              </w:rPr>
+              <w:tab/>
+            </w:r>
+            <w:r>
+              <w:rPr>
+                <w:noProof/>
+                <w:webHidden/>
+              </w:rPr>
+              <w:fldChar w:fldCharType="begin"/>
+            </w:r>
+            <w:r>
+              <w:rPr>
+                <w:noProof/>
+                <w:webHidden/>
+              </w:rPr>
+              <w:instrText xml:space="preserve"> PAGEREF _Toc191464869 \h </w:instrText>
+            </w:r>
+            <w:r>
+              <w:rPr>
+                <w:noProof/>
+                <w:webHidden/>
+              </w:rPr>
+            </w:r>
+            <w:r>
+              <w:rPr>
+                <w:noProof/>
+                <w:webHidden/>
+              </w:rPr>
+              <w:fldChar w:fldCharType="separate"/>
+            </w:r>
+            <w:r>
+              <w:rPr>
+                <w:noProof/>
+                <w:webHidden/>
+              </w:rPr>
+              <w:t>12</w:t>
             </w:r>
             <w:r>
               <w:rPr>
@@ -1243,37 +1312,23 @@
       <w:r>
         <w:br w:type="page"/>
       </w:r>
+      <w:bookmarkStart w:id="0" w:name="_GoBack"/>
+      <w:bookmarkEnd w:id="0"/>
     </w:p>
     <w:p>
       <w:pPr>
         <w:pStyle w:val="Cmsor1"/>
       </w:pPr>
-      <w:bookmarkStart w:id="0" w:name="_Toc190334996"/>
+      <w:bookmarkStart w:id="1" w:name="_Toc191464865"/>
       <w:r>
         <w:lastRenderedPageBreak/>
         <w:t>Linux server feltelepítése</w:t>
       </w:r>
-      <w:bookmarkEnd w:id="0"/>
-    </w:p>
-    <w:p>
-      <w:r>
-        <w:t xml:space="preserve">Feltelepítettünk egy </w:t>
-      </w:r>
-      <w:proofErr w:type="spellStart"/>
-      <w:r>
-        <w:t>Ubuntu</w:t>
-      </w:r>
-      <w:proofErr w:type="spellEnd"/>
-      <w:r>
-        <w:t xml:space="preserve"> 24.10-es servert virtuális gépre, létrehoztunk neki egy rendszergazda felhasználót (jelszónak ’</w:t>
-      </w:r>
-      <w:proofErr w:type="spellStart"/>
-      <w:r>
-        <w:t>cisco</w:t>
-      </w:r>
-      <w:proofErr w:type="spellEnd"/>
-      <w:r>
-        <w:t>’-t használtuk)</w:t>
+      <w:bookmarkEnd w:id="1"/>
+    </w:p>
+    <w:p>
+      <w:r>
+        <w:t>Feltelepítettünk egy Ubuntu 24.10-es servert virtuális gépre, létrehoztunk neki egy rendszergazda felhasználót (jelszónak ’cisco’-t használtuk)</w:t>
       </w:r>
     </w:p>
     <w:p>
@@ -1350,12 +1405,12 @@
       <w:pPr>
         <w:pStyle w:val="Cmsor1"/>
       </w:pPr>
-      <w:bookmarkStart w:id="1" w:name="_Toc190334997"/>
+      <w:bookmarkStart w:id="2" w:name="_Toc191464866"/>
       <w:r>
         <w:lastRenderedPageBreak/>
         <w:t>Belső hálózati kártya hozzáadása</w:t>
       </w:r>
-      <w:bookmarkEnd w:id="1"/>
+      <w:bookmarkEnd w:id="2"/>
     </w:p>
     <w:p>
       <w:r>
@@ -1407,29 +1462,8 @@
     <w:p/>
     <w:p>
       <w:r>
-        <w:t>Beállítjuk az új hálózati kártyát a /</w:t>
-      </w:r>
-      <w:proofErr w:type="spellStart"/>
-      <w:r>
-        <w:t>etc</w:t>
-      </w:r>
-      <w:proofErr w:type="spellEnd"/>
-      <w:r>
-        <w:t>/</w:t>
-      </w:r>
-      <w:proofErr w:type="spellStart"/>
-      <w:r>
-        <w:t>netplan</w:t>
-      </w:r>
-      <w:proofErr w:type="spellEnd"/>
-      <w:r>
-        <w:t xml:space="preserve">/50-cloud-init.yaml </w:t>
-      </w:r>
-      <w:proofErr w:type="spellStart"/>
-      <w:r>
-        <w:t>fileban</w:t>
-      </w:r>
-      <w:proofErr w:type="spellEnd"/>
+        <w:t>Beállítjuk az új hálózati kártyát a /etc/netplan/50-cloud-init.yaml fileban</w:t>
+      </w:r>
     </w:p>
     <w:p>
       <w:r>
@@ -1486,14 +1520,9 @@
       </w:r>
     </w:p>
     <w:p>
-      <w:proofErr w:type="spellStart"/>
       <w:r>
         <w:lastRenderedPageBreak/>
-        <w:t>Apply-oljuk</w:t>
-      </w:r>
-      <w:proofErr w:type="spellEnd"/>
-      <w:r>
-        <w:t xml:space="preserve"> a változtatásokat és ellenőrizzük, hogy a kártya tényleg megkapta-e a</w:t>
+        <w:t>Apply-oljuk a változtatásokat és ellenőrizzük, hogy a kártya tényleg megkapta-e a</w:t>
       </w:r>
       <w:r>
         <w:t>z ipv4-es és ipv6-os címet</w:t>
@@ -1569,12 +1598,12 @@
       <w:pPr>
         <w:pStyle w:val="Cmsor1"/>
       </w:pPr>
-      <w:bookmarkStart w:id="2" w:name="_Toc190334998"/>
+      <w:bookmarkStart w:id="3" w:name="_Toc191464867"/>
       <w:r>
         <w:lastRenderedPageBreak/>
         <w:t>DHCP server feltelepítése</w:t>
       </w:r>
-      <w:bookmarkEnd w:id="2"/>
+      <w:bookmarkEnd w:id="3"/>
     </w:p>
     <w:p>
       <w:r>
@@ -1637,54 +1666,12 @@
       </w:r>
     </w:p>
     <w:p>
-      <w:proofErr w:type="spellStart"/>
       <w:r>
         <w:lastRenderedPageBreak/>
-        <w:t>Eztán</w:t>
-      </w:r>
-      <w:proofErr w:type="spellEnd"/>
-      <w:r>
-        <w:t xml:space="preserve"> a /</w:t>
-      </w:r>
-      <w:proofErr w:type="spellStart"/>
-      <w:r>
-        <w:t>etc</w:t>
-      </w:r>
-      <w:proofErr w:type="spellEnd"/>
-      <w:r>
-        <w:t>/</w:t>
-      </w:r>
-      <w:proofErr w:type="spellStart"/>
-      <w:r>
-        <w:t>dhcp</w:t>
-      </w:r>
-      <w:proofErr w:type="spellEnd"/>
-      <w:r>
-        <w:t>/</w:t>
-      </w:r>
-      <w:proofErr w:type="spellStart"/>
-      <w:r>
-        <w:t>dhcpd.conf</w:t>
-      </w:r>
-      <w:proofErr w:type="spellEnd"/>
-      <w:r>
-        <w:t xml:space="preserve"> elérési útvonalon található konfigurációs </w:t>
-      </w:r>
-      <w:proofErr w:type="spellStart"/>
-      <w:r>
-        <w:t>fileban</w:t>
-      </w:r>
-      <w:proofErr w:type="spellEnd"/>
-      <w:r>
-        <w:t xml:space="preserve"> megadjuk a szükséges DHCP </w:t>
-      </w:r>
-      <w:proofErr w:type="spellStart"/>
-      <w:r>
-        <w:t>poolok</w:t>
-      </w:r>
-      <w:proofErr w:type="spellEnd"/>
-      <w:r>
-        <w:t xml:space="preserve"> beállításait.</w:t>
+        <w:t>Eztán a /etc</w:t>
+      </w:r>
+      <w:r>
+        <w:t>/dhcp/dhcpd.conf elérési útvonalon található konfigurációs fileban megadjuk a szükséges DHCP poolok beállításait.</w:t>
       </w:r>
     </w:p>
     <w:p>
@@ -1845,13 +1832,8 @@
     </w:p>
     <w:p/>
     <w:p>
-      <w:proofErr w:type="spellStart"/>
-      <w:r>
-        <w:t>Újraindítjuk</w:t>
-      </w:r>
-      <w:proofErr w:type="spellEnd"/>
-      <w:r>
-        <w:t xml:space="preserve"> a DHCP szervert, majd ellenőrizzük, hogy megfelelően fut-e</w:t>
+      <w:r>
+        <w:t>Újraindítjuk a DHCP szervert, majd ellenőrizzük, hogy megfelelően fut-e</w:t>
       </w:r>
     </w:p>
     <w:p>
@@ -1912,99 +1894,25 @@
       <w:pPr>
         <w:pStyle w:val="Cmsor1"/>
       </w:pPr>
-      <w:bookmarkStart w:id="3" w:name="_Toc190334999"/>
+      <w:bookmarkStart w:id="4" w:name="_Toc191464868"/>
       <w:r>
         <w:lastRenderedPageBreak/>
         <w:t>Weboldal létrehozása</w:t>
       </w:r>
-      <w:bookmarkEnd w:id="3"/>
+      <w:bookmarkEnd w:id="4"/>
     </w:p>
     <w:p>
       <w:r>
         <w:t xml:space="preserve">A </w:t>
       </w:r>
-      <w:proofErr w:type="spellStart"/>
       <w:r>
         <w:rPr>
           <w:i/>
         </w:rPr>
-        <w:t>sudo</w:t>
-      </w:r>
-      <w:proofErr w:type="spellEnd"/>
-      <w:r>
-        <w:rPr>
-          <w:i/>
-        </w:rPr>
-        <w:t xml:space="preserve"> </w:t>
-      </w:r>
-      <w:proofErr w:type="spellStart"/>
-      <w:r>
-        <w:rPr>
-          <w:i/>
-        </w:rPr>
-        <w:t>apt</w:t>
-      </w:r>
-      <w:proofErr w:type="spellEnd"/>
-      <w:r>
-        <w:rPr>
-          <w:i/>
-        </w:rPr>
-        <w:t xml:space="preserve"> </w:t>
-      </w:r>
-      <w:proofErr w:type="spellStart"/>
-      <w:r>
-        <w:rPr>
-          <w:i/>
-        </w:rPr>
-        <w:t>install</w:t>
-      </w:r>
-      <w:proofErr w:type="spellEnd"/>
-      <w:r>
-        <w:rPr>
-          <w:i/>
-        </w:rPr>
-        <w:t xml:space="preserve"> </w:t>
-      </w:r>
-      <w:proofErr w:type="spellStart"/>
-      <w:r>
-        <w:rPr>
-          <w:i/>
-        </w:rPr>
-        <w:t>lamp</w:t>
-      </w:r>
-      <w:proofErr w:type="spellEnd"/>
-      <w:r>
-        <w:rPr>
-          <w:i/>
-        </w:rPr>
-        <w:t xml:space="preserve">-server^ </w:t>
-      </w:r>
-      <w:r>
-        <w:t xml:space="preserve">paranccsal telepítjük a LAMP </w:t>
-      </w:r>
-      <w:proofErr w:type="spellStart"/>
-      <w:r>
-        <w:t>stacket</w:t>
-      </w:r>
-      <w:proofErr w:type="spellEnd"/>
-      <w:r>
-        <w:t xml:space="preserve"> (Linux </w:t>
-      </w:r>
-      <w:proofErr w:type="spellStart"/>
-      <w:r>
-        <w:t>Apache</w:t>
-      </w:r>
-      <w:proofErr w:type="spellEnd"/>
-      <w:r>
-        <w:t xml:space="preserve"> </w:t>
-      </w:r>
-      <w:proofErr w:type="spellStart"/>
-      <w:r>
-        <w:t>MySQL</w:t>
-      </w:r>
-      <w:proofErr w:type="spellEnd"/>
-      <w:r>
-        <w:t xml:space="preserve"> PHP).</w:t>
+        <w:t xml:space="preserve">sudo apt install lamp-server^ </w:t>
+      </w:r>
+      <w:r>
+        <w:t>paranccsal telepítjük a LAMP stacket (Linux Apache MySQL PHP).</w:t>
       </w:r>
     </w:p>
     <w:p>
@@ -2058,84 +1966,28 @@
     </w:p>
     <w:p>
       <w:r>
-        <w:t>A /</w:t>
-      </w:r>
-      <w:proofErr w:type="spellStart"/>
-      <w:r>
-        <w:t>etc</w:t>
-      </w:r>
-      <w:proofErr w:type="spellEnd"/>
-      <w:r>
-        <w:t>/apache2/</w:t>
-      </w:r>
-      <w:proofErr w:type="spellStart"/>
-      <w:r>
-        <w:t>conf-enabled</w:t>
-      </w:r>
-      <w:proofErr w:type="spellEnd"/>
-      <w:r>
-        <w:t>/</w:t>
-      </w:r>
-      <w:proofErr w:type="spellStart"/>
-      <w:r>
-        <w:t>security.conf</w:t>
-      </w:r>
-      <w:proofErr w:type="spellEnd"/>
-      <w:r>
-        <w:t xml:space="preserve"> </w:t>
-      </w:r>
-      <w:proofErr w:type="spellStart"/>
-      <w:r>
-        <w:t>fileban</w:t>
-      </w:r>
-      <w:proofErr w:type="spellEnd"/>
-      <w:r>
-        <w:t xml:space="preserve"> a </w:t>
-      </w:r>
-      <w:proofErr w:type="spellStart"/>
+        <w:t>A /etc/apache2/</w:t>
+      </w:r>
+      <w:r>
+        <w:t xml:space="preserve">conf-enabled/security.conf fileban a </w:t>
+      </w:r>
       <w:r>
         <w:rPr>
           <w:i/>
         </w:rPr>
-        <w:t>ServerTokens</w:t>
-      </w:r>
-      <w:proofErr w:type="spellEnd"/>
+        <w:t>ServerTokens OS</w:t>
+      </w:r>
+      <w:r>
+        <w:t xml:space="preserve"> tételt kicseréljük </w:t>
+      </w:r>
       <w:r>
         <w:rPr>
           <w:i/>
         </w:rPr>
-        <w:t xml:space="preserve"> OS</w:t>
-      </w:r>
-      <w:r>
-        <w:t xml:space="preserve"> tételt kicseréljük </w:t>
-      </w:r>
-      <w:proofErr w:type="spellStart"/>
-      <w:r>
-        <w:rPr>
-          <w:i/>
-        </w:rPr>
-        <w:t>ServerTokens</w:t>
-      </w:r>
-      <w:proofErr w:type="spellEnd"/>
-      <w:r>
-        <w:rPr>
-          <w:i/>
-        </w:rPr>
-        <w:t xml:space="preserve"> </w:t>
-      </w:r>
-      <w:proofErr w:type="spellStart"/>
-      <w:r>
-        <w:rPr>
-          <w:i/>
-        </w:rPr>
-        <w:t>Prod</w:t>
-      </w:r>
-      <w:r>
-        <w:t>-ra</w:t>
-      </w:r>
-      <w:proofErr w:type="spellEnd"/>
-      <w:r>
-        <w:t>, ezzel elérve hogy lekérdezéskor a szerver a lehető legkevesebb információt adja magáról.</w:t>
+        <w:t>ServerTokens Prod</w:t>
+      </w:r>
+      <w:r>
+        <w:t>-ra, ezzel elérve hogy lekérdezéskor a szerver a lehető legkevesebb információt adja magáról.</w:t>
       </w:r>
     </w:p>
     <w:p>
@@ -2184,31 +2036,7 @@
     <w:p/>
     <w:p>
       <w:r>
-        <w:t>A /</w:t>
-      </w:r>
-      <w:proofErr w:type="spellStart"/>
-      <w:r>
-        <w:t>etc</w:t>
-      </w:r>
-      <w:proofErr w:type="spellEnd"/>
-      <w:r>
-        <w:t xml:space="preserve">/apache2/apache2.conf </w:t>
-      </w:r>
-      <w:proofErr w:type="spellStart"/>
-      <w:r>
-        <w:t>fileban</w:t>
-      </w:r>
-      <w:proofErr w:type="spellEnd"/>
-      <w:r>
-        <w:t xml:space="preserve"> </w:t>
-      </w:r>
-      <w:proofErr w:type="spellStart"/>
-      <w:r>
-        <w:t>Servername</w:t>
-      </w:r>
-      <w:proofErr w:type="spellEnd"/>
-      <w:r>
-        <w:t>-t állítunk</w:t>
+        <w:t>A /etc/apache2/apache2.conf fileban Servername-t állítunk</w:t>
       </w:r>
     </w:p>
     <w:p>
@@ -2254,21 +2082,8 @@
       </w:r>
     </w:p>
     <w:p>
-      <w:proofErr w:type="spellStart"/>
-      <w:r>
-        <w:t>Újraindítjuk</w:t>
-      </w:r>
-      <w:proofErr w:type="spellEnd"/>
-      <w:r>
-        <w:t xml:space="preserve"> az </w:t>
-      </w:r>
-      <w:proofErr w:type="spellStart"/>
-      <w:r>
-        <w:t>Apache</w:t>
-      </w:r>
-      <w:proofErr w:type="spellEnd"/>
-      <w:r>
-        <w:t xml:space="preserve"> servert</w:t>
+      <w:r>
+        <w:t>Újraindítjuk az Apache servert</w:t>
       </w:r>
     </w:p>
     <w:p>
@@ -2321,23 +2136,7 @@
     <w:p>
       <w:r>
         <w:lastRenderedPageBreak/>
-        <w:t xml:space="preserve">Az </w:t>
-      </w:r>
-      <w:proofErr w:type="spellStart"/>
-      <w:r>
-        <w:t>mkdir</w:t>
-      </w:r>
-      <w:proofErr w:type="spellEnd"/>
-      <w:r>
-        <w:t xml:space="preserve"> paranccsal létrehozzuk a könyvtárszerkezetet, majd a </w:t>
-      </w:r>
-      <w:proofErr w:type="spellStart"/>
-      <w:r>
-        <w:t>chown</w:t>
-      </w:r>
-      <w:proofErr w:type="spellEnd"/>
-      <w:r>
-        <w:t xml:space="preserve"> paranccsal beállítjuk a jogosultságokat</w:t>
+        <w:t>Az mkdir paranccsal létrehozzuk a könyvtárszerkezetet, majd a chown paranccsal beállítjuk a jogosultságokat</w:t>
       </w:r>
     </w:p>
     <w:p>
@@ -2385,13 +2184,8 @@
     <w:p/>
     <w:p>
       <w:r>
-        <w:t xml:space="preserve">Átmásoljuk a mappába az előre elkészített weboldal </w:t>
-      </w:r>
-      <w:proofErr w:type="spellStart"/>
-      <w:r>
-        <w:t>filejait</w:t>
-      </w:r>
-      <w:proofErr w:type="spellEnd"/>
+        <w:t>Átmásoljuk a mappába az előre elkészített weboldal filejait</w:t>
+      </w:r>
     </w:p>
     <w:p>
       <w:r>
@@ -2493,15 +2287,7 @@
     <w:p>
       <w:r>
         <w:lastRenderedPageBreak/>
-        <w:t xml:space="preserve">Engedélyezzük az új oldalt, deaktiváljuk az alapértelmezettet, és </w:t>
-      </w:r>
-      <w:proofErr w:type="spellStart"/>
-      <w:r>
-        <w:t>újraindítjuk</w:t>
-      </w:r>
-      <w:proofErr w:type="spellEnd"/>
-      <w:r>
-        <w:t xml:space="preserve"> az Apache2-őt</w:t>
+        <w:t>Engedélyezzük az új oldalt, deaktiváljuk az alapértelmezettet, és újraindítjuk az Apache2-őt</w:t>
       </w:r>
     </w:p>
     <w:p>
@@ -2603,22 +2389,16 @@
       <w:pPr>
         <w:pStyle w:val="Cmsor1"/>
       </w:pPr>
+      <w:bookmarkStart w:id="5" w:name="_Toc191464869"/>
       <w:r>
         <w:lastRenderedPageBreak/>
         <w:t>DNS beállítása</w:t>
       </w:r>
-    </w:p>
-    <w:p>
-      <w:r>
-        <w:t xml:space="preserve">Kizárjuk és leállítjuk a címfordítási folyamatot, majd töröljük a jelenlegi konfigurációs </w:t>
-      </w:r>
-      <w:proofErr w:type="spellStart"/>
-      <w:r>
-        <w:t>filet</w:t>
-      </w:r>
-      <w:proofErr w:type="spellEnd"/>
-      <w:r>
-        <w:t xml:space="preserve"> (</w:t>
+      <w:bookmarkEnd w:id="5"/>
+    </w:p>
+    <w:p>
+      <w:r>
+        <w:t>Kizárjuk és leállítjuk a címfordítási folyamatot, majd töröljük a jelenlegi konfigurációs filet (</w:t>
       </w:r>
       <w:r>
         <w:rPr>
@@ -2627,39 +2407,8 @@
           <w:sz w:val="24"/>
           <w:szCs w:val="24"/>
         </w:rPr>
-        <w:t>/</w:t>
-      </w:r>
-      <w:proofErr w:type="spellStart"/>
-      <w:r>
-        <w:rPr>
-          <w:b/>
-          <w:i/>
-          <w:sz w:val="24"/>
-          <w:szCs w:val="24"/>
-        </w:rPr>
-        <w:t>etc</w:t>
-      </w:r>
-      <w:proofErr w:type="spellEnd"/>
-      <w:r>
-        <w:rPr>
-          <w:b/>
-          <w:i/>
-          <w:sz w:val="24"/>
-          <w:szCs w:val="24"/>
-        </w:rPr>
-        <w:t>/</w:t>
-      </w:r>
-      <w:proofErr w:type="spellStart"/>
-      <w:r>
-        <w:rPr>
-          <w:b/>
-          <w:i/>
-          <w:sz w:val="24"/>
-          <w:szCs w:val="24"/>
-        </w:rPr>
-        <w:t>resolv.conf</w:t>
-      </w:r>
-      <w:proofErr w:type="spellEnd"/>
+        <w:t>/etc/resolv.conf</w:t>
+      </w:r>
       <w:r>
         <w:t>)</w:t>
       </w:r>
@@ -2711,15 +2460,7 @@
     </w:p>
     <w:p>
       <w:r>
-        <w:t xml:space="preserve">Telepítjük a </w:t>
-      </w:r>
-      <w:proofErr w:type="spellStart"/>
-      <w:r>
-        <w:t>dnsmasq</w:t>
-      </w:r>
-      <w:proofErr w:type="spellEnd"/>
-      <w:r>
-        <w:t xml:space="preserve"> programot</w:t>
+        <w:t>Telepítjük a dnsmasq programot</w:t>
       </w:r>
     </w:p>
     <w:p>
@@ -2823,23 +2564,7 @@
     <w:p>
       <w:r>
         <w:lastRenderedPageBreak/>
-        <w:t xml:space="preserve">Beállítjuk, hogy az 53-as </w:t>
-      </w:r>
-      <w:proofErr w:type="spellStart"/>
-      <w:r>
-        <w:t>portot</w:t>
-      </w:r>
-      <w:proofErr w:type="spellEnd"/>
-      <w:r>
-        <w:t>, majd megköveteljük, hogy csak a teljesen kiírt címeket engedje ki, illetve ne továbbítson nem-</w:t>
-      </w:r>
-      <w:proofErr w:type="spellStart"/>
-      <w:r>
-        <w:t>routolható</w:t>
-      </w:r>
-      <w:proofErr w:type="spellEnd"/>
-      <w:r>
-        <w:t xml:space="preserve"> címeket.</w:t>
+        <w:t>Beállítjuk, hogy az 53-as portot, majd megköveteljük, hogy csak a teljesen kiírt címeket engedje ki, illetve ne továbbítson nem-routolható címeket.</w:t>
       </w:r>
     </w:p>
     <w:p>
@@ -2985,15 +2710,7 @@
     <w:p>
       <w:r>
         <w:lastRenderedPageBreak/>
-        <w:t xml:space="preserve">Végül beállítjuk a </w:t>
-      </w:r>
-      <w:proofErr w:type="spellStart"/>
-      <w:r>
-        <w:t>domain</w:t>
-      </w:r>
-      <w:proofErr w:type="spellEnd"/>
-      <w:r>
-        <w:t xml:space="preserve"> címet a weboldalunknak.</w:t>
+        <w:t>Végül beállítjuk a domain címet a weboldalunknak.</w:t>
       </w:r>
     </w:p>
     <w:p>
@@ -3039,13 +2756,8 @@
       </w:r>
     </w:p>
     <w:p>
-      <w:proofErr w:type="spellStart"/>
-      <w:r>
-        <w:t>Újraindítjuk</w:t>
-      </w:r>
-      <w:proofErr w:type="spellEnd"/>
-      <w:r>
-        <w:t xml:space="preserve"> a szolgáltatást</w:t>
+      <w:r>
+        <w:t>Újraindítjuk a szolgáltatást</w:t>
       </w:r>
     </w:p>
     <w:p>
@@ -3092,53 +2804,8 @@
     </w:p>
     <w:p>
       <w:r>
-        <w:t>Módosítjuk a /</w:t>
-      </w:r>
-      <w:proofErr w:type="spellStart"/>
-      <w:r>
-        <w:t>etc</w:t>
-      </w:r>
-      <w:proofErr w:type="spellEnd"/>
-      <w:r>
-        <w:t>/</w:t>
-      </w:r>
-      <w:proofErr w:type="spellStart"/>
-      <w:r>
-        <w:t>resolv.conf</w:t>
-      </w:r>
-      <w:proofErr w:type="spellEnd"/>
-      <w:r>
-        <w:t xml:space="preserve"> és /</w:t>
-      </w:r>
-      <w:proofErr w:type="spellStart"/>
-      <w:r>
-        <w:t>etc</w:t>
-      </w:r>
-      <w:proofErr w:type="spellEnd"/>
-      <w:r>
-        <w:t>/</w:t>
-      </w:r>
-      <w:proofErr w:type="spellStart"/>
-      <w:r>
-        <w:t>hosts</w:t>
-      </w:r>
-      <w:proofErr w:type="spellEnd"/>
-      <w:r>
-        <w:t xml:space="preserve"> </w:t>
-      </w:r>
-      <w:proofErr w:type="spellStart"/>
-      <w:r>
-        <w:t>fileokat</w:t>
-      </w:r>
-      <w:proofErr w:type="spellEnd"/>
-      <w:r>
-        <w:t xml:space="preserve">, beleírjuk a server IP címét mint </w:t>
-      </w:r>
-      <w:proofErr w:type="spellStart"/>
-      <w:r>
-        <w:t>nameserver</w:t>
-      </w:r>
-      <w:proofErr w:type="spellEnd"/>
+        <w:t>Módosítjuk a /etc/resolv.conf és /etc/hosts fileokat, beleírjuk a server IP címét mint nameserver</w:t>
+      </w:r>
     </w:p>
     <w:p>
       <w:r>
@@ -3225,16 +2892,9 @@
       </w:r>
     </w:p>
     <w:p>
-      <w:proofErr w:type="spellStart"/>
-      <w:r>
-        <w:t>Újraindítjuk</w:t>
-      </w:r>
-      <w:proofErr w:type="spellEnd"/>
-      <w:r>
-        <w:t xml:space="preserve"> a szolgáltatást</w:t>
-      </w:r>
-      <w:bookmarkStart w:id="4" w:name="_GoBack"/>
-      <w:bookmarkEnd w:id="4"/>
+      <w:r>
+        <w:t>Újraindítjuk a szolgáltatást</w:t>
+      </w:r>
     </w:p>
     <w:p/>
     <w:sectPr>
@@ -4151,7 +3811,7 @@
 </file>
 
 <file path=customXml/itemProps1.xml><?xml version="1.0" encoding="utf-8"?>
-<ds:datastoreItem xmlns:ds="http://schemas.openxmlformats.org/officeDocument/2006/customXml" ds:itemID="{8DD3F9E7-3BE0-4BB7-B5FD-D5BBD94BC145}">
+<ds:datastoreItem xmlns:ds="http://schemas.openxmlformats.org/officeDocument/2006/customXml" ds:itemID="{81162980-5167-4733-BB10-10038842E088}">
   <ds:schemaRefs>
     <ds:schemaRef ds:uri="http://schemas.openxmlformats.org/officeDocument/2006/bibliography"/>
   </ds:schemaRefs>

</xml_diff>